<commit_message>
Added several new exercises
In chapters Prog03 and OOProg04
</commit_message>
<xml_diff>
--- a/Chap/OOProg04/OOProg04.docx
+++ b/Chap/OOProg04/OOProg04.docx
@@ -370,9 +370,7 @@
       </w:pPr>
     </w:p>
     <w:bookmarkStart w:id="0" w:name="The_Programming_Process"/>
-    <w:bookmarkStart w:id="1" w:name="_GoBack"/>
     <w:bookmarkEnd w:id="0"/>
-    <w:bookmarkEnd w:id="1"/>
     <w:p>
       <w:pPr>
         <w:pStyle w:val="Indholdsfortegnelse1"/>
@@ -608,12 +606,12 @@
         <w:pStyle w:val="Overskrift1"/>
         <w:ind w:left="0"/>
       </w:pPr>
-      <w:bookmarkStart w:id="2" w:name="_Toc532285857"/>
+      <w:bookmarkStart w:id="1" w:name="_Toc532285857"/>
       <w:r>
         <w:lastRenderedPageBreak/>
         <w:t>Introduction</w:t>
       </w:r>
-      <w:bookmarkEnd w:id="2"/>
+      <w:bookmarkEnd w:id="1"/>
     </w:p>
     <w:p>
       <w:pPr>
@@ -640,13 +638,330 @@
     </w:p>
     <w:p>
       <w:pPr>
-        <w:pStyle w:val="Brdtekst"/>
+        <w:rPr>
+          <w:sz w:val="28"/>
+          <w:szCs w:val="28"/>
+        </w:rPr>
       </w:pPr>
     </w:p>
     <w:p>
       <w:pPr>
+        <w:rPr>
+          <w:sz w:val="28"/>
+          <w:szCs w:val="28"/>
+        </w:rPr>
+      </w:pPr>
+    </w:p>
+    <w:p>
+      <w:pPr>
+        <w:rPr>
+          <w:sz w:val="28"/>
+          <w:szCs w:val="28"/>
+        </w:rPr>
+      </w:pPr>
+    </w:p>
+    <w:p>
+      <w:pPr>
+        <w:pStyle w:val="Overskrift1"/>
+        <w:ind w:left="0"/>
+      </w:pPr>
+      <w:r>
+        <w:t>Indexers</w:t>
+      </w:r>
+    </w:p>
+    <w:p>
+      <w:pPr>
+        <w:rPr>
+          <w:sz w:val="28"/>
+          <w:szCs w:val="28"/>
+        </w:rPr>
+      </w:pPr>
+    </w:p>
+    <w:p>
+      <w:pPr>
+        <w:rPr>
+          <w:sz w:val="28"/>
+          <w:szCs w:val="28"/>
+        </w:rPr>
+      </w:pPr>
+      <w:r>
+        <w:rPr>
+          <w:sz w:val="28"/>
+          <w:szCs w:val="28"/>
+        </w:rPr>
+        <w:t>TBD</w:t>
+      </w:r>
+    </w:p>
+    <w:p>
+      <w:pPr>
+        <w:rPr>
+          <w:sz w:val="28"/>
+          <w:szCs w:val="28"/>
+        </w:rPr>
+      </w:pPr>
+    </w:p>
+    <w:p>
+      <w:pPr>
+        <w:rPr>
+          <w:sz w:val="28"/>
+          <w:szCs w:val="28"/>
+        </w:rPr>
+      </w:pPr>
+    </w:p>
+    <w:p>
+      <w:pPr>
+        <w:rPr>
+          <w:sz w:val="28"/>
+          <w:szCs w:val="28"/>
+        </w:rPr>
+      </w:pPr>
+    </w:p>
+    <w:p>
+      <w:pPr>
+        <w:pStyle w:val="Overskrift1"/>
+        <w:ind w:left="0"/>
+      </w:pPr>
+      <w:r>
+        <w:t>Making a Class Enumerable</w:t>
+      </w:r>
+    </w:p>
+    <w:p>
+      <w:pPr>
+        <w:rPr>
+          <w:sz w:val="28"/>
+          <w:szCs w:val="28"/>
+        </w:rPr>
+      </w:pPr>
+    </w:p>
+    <w:p>
+      <w:pPr>
+        <w:rPr>
+          <w:sz w:val="28"/>
+          <w:szCs w:val="28"/>
+        </w:rPr>
+      </w:pPr>
+      <w:r>
+        <w:rPr>
+          <w:sz w:val="28"/>
+          <w:szCs w:val="28"/>
+        </w:rPr>
+        <w:t>TBD</w:t>
+      </w:r>
+    </w:p>
+    <w:p>
+      <w:pPr>
+        <w:rPr>
+          <w:sz w:val="28"/>
+          <w:szCs w:val="28"/>
+        </w:rPr>
+      </w:pPr>
+    </w:p>
+    <w:p>
+      <w:pPr>
+        <w:rPr>
+          <w:sz w:val="28"/>
+          <w:szCs w:val="28"/>
+        </w:rPr>
+      </w:pPr>
+    </w:p>
+    <w:p>
+      <w:pPr>
+        <w:rPr>
+          <w:sz w:val="28"/>
+          <w:szCs w:val="28"/>
+        </w:rPr>
+      </w:pPr>
+    </w:p>
+    <w:p>
+      <w:pPr>
+        <w:pStyle w:val="Overskrift1"/>
+        <w:ind w:left="0"/>
+      </w:pPr>
+      <w:r>
+        <w:t>Operator Overloading</w:t>
+      </w:r>
+    </w:p>
+    <w:p>
+      <w:pPr>
+        <w:rPr>
+          <w:sz w:val="28"/>
+          <w:szCs w:val="28"/>
+        </w:rPr>
+      </w:pPr>
+    </w:p>
+    <w:p>
+      <w:pPr>
+        <w:rPr>
+          <w:sz w:val="28"/>
+          <w:szCs w:val="28"/>
+        </w:rPr>
+      </w:pPr>
+      <w:r>
+        <w:rPr>
+          <w:sz w:val="28"/>
+          <w:szCs w:val="28"/>
+        </w:rPr>
+        <w:t>TBD</w:t>
+      </w:r>
+    </w:p>
+    <w:p>
+      <w:pPr>
+        <w:rPr>
+          <w:sz w:val="28"/>
+          <w:szCs w:val="28"/>
+        </w:rPr>
+      </w:pPr>
+    </w:p>
+    <w:p>
+      <w:pPr>
+        <w:rPr>
+          <w:sz w:val="28"/>
+          <w:szCs w:val="28"/>
+        </w:rPr>
+      </w:pPr>
+    </w:p>
+    <w:p>
+      <w:pPr>
+        <w:rPr>
+          <w:sz w:val="28"/>
+          <w:szCs w:val="28"/>
+        </w:rPr>
+      </w:pPr>
+    </w:p>
+    <w:p>
+      <w:pPr>
+        <w:pStyle w:val="Overskrift1"/>
+        <w:ind w:left="0"/>
+      </w:pPr>
+      <w:r>
+        <w:t>Extension Methods</w:t>
+      </w:r>
+    </w:p>
+    <w:p>
+      <w:pPr>
+        <w:rPr>
+          <w:sz w:val="28"/>
+          <w:szCs w:val="28"/>
+        </w:rPr>
+      </w:pPr>
+    </w:p>
+    <w:p>
+      <w:pPr>
+        <w:rPr>
+          <w:sz w:val="28"/>
+          <w:szCs w:val="28"/>
+        </w:rPr>
+      </w:pPr>
+      <w:r>
+        <w:rPr>
+          <w:sz w:val="28"/>
+          <w:szCs w:val="28"/>
+        </w:rPr>
+        <w:t>TBD</w:t>
+      </w:r>
+    </w:p>
+    <w:p>
+      <w:pPr>
+        <w:rPr>
+          <w:sz w:val="28"/>
+          <w:szCs w:val="28"/>
+        </w:rPr>
+      </w:pPr>
+    </w:p>
+    <w:p>
+      <w:pPr>
+        <w:rPr>
+          <w:sz w:val="28"/>
+          <w:szCs w:val="28"/>
+        </w:rPr>
+      </w:pPr>
+    </w:p>
+    <w:p>
+      <w:pPr>
+        <w:rPr>
+          <w:sz w:val="28"/>
+          <w:szCs w:val="28"/>
+        </w:rPr>
+      </w:pPr>
+    </w:p>
+    <w:p>
+      <w:pPr>
+        <w:pStyle w:val="Overskrift1"/>
+        <w:ind w:left="0"/>
+      </w:pPr>
+      <w:r>
+        <w:t>Anonymous Types</w:t>
+      </w:r>
+    </w:p>
+    <w:p>
+      <w:pPr>
+        <w:rPr>
+          <w:sz w:val="28"/>
+          <w:szCs w:val="28"/>
+        </w:rPr>
+      </w:pPr>
+    </w:p>
+    <w:p>
+      <w:pPr>
+        <w:rPr>
+          <w:sz w:val="28"/>
+          <w:szCs w:val="28"/>
+        </w:rPr>
+      </w:pPr>
+      <w:r>
+        <w:rPr>
+          <w:sz w:val="28"/>
+          <w:szCs w:val="28"/>
+        </w:rPr>
+        <w:t>TBD</w:t>
+      </w:r>
+    </w:p>
+    <w:p>
+      <w:pPr>
+        <w:rPr>
+          <w:sz w:val="28"/>
+          <w:szCs w:val="28"/>
+        </w:rPr>
+      </w:pPr>
+    </w:p>
+    <w:p>
+      <w:pPr>
+        <w:rPr>
+          <w:sz w:val="28"/>
+          <w:szCs w:val="28"/>
+        </w:rPr>
+      </w:pPr>
+    </w:p>
+    <w:p>
+      <w:pPr>
+        <w:rPr>
+          <w:sz w:val="28"/>
+          <w:szCs w:val="28"/>
+        </w:rPr>
+      </w:pPr>
+    </w:p>
+    <w:p>
+      <w:pPr>
+        <w:pStyle w:val="Overskrift1"/>
+        <w:ind w:left="0"/>
+      </w:pPr>
+      <w:r>
+        <w:t>Reflection</w:t>
+      </w:r>
+    </w:p>
+    <w:p>
+      <w:pPr>
         <w:pStyle w:val="Brdtekst"/>
       </w:pPr>
+    </w:p>
+    <w:p>
+      <w:pPr>
+        <w:pStyle w:val="Brdtekst"/>
+        <w:ind w:left="0"/>
+      </w:pPr>
+      <w:r>
+        <w:t>TBD</w:t>
+      </w:r>
     </w:p>
     <w:p>
       <w:pPr>
@@ -657,6 +972,7 @@
         </w:rPr>
       </w:pPr>
       <w:r>
+        <w:lastRenderedPageBreak/>
         <w:br w:type="page"/>
       </w:r>
     </w:p>
@@ -665,12 +981,12 @@
         <w:pStyle w:val="Overskrift1"/>
         <w:ind w:left="0"/>
       </w:pPr>
-      <w:bookmarkStart w:id="3" w:name="_Toc532285858"/>
+      <w:bookmarkStart w:id="2" w:name="_Toc532285858"/>
       <w:r>
         <w:lastRenderedPageBreak/>
         <w:t>Exercises</w:t>
       </w:r>
-      <w:bookmarkEnd w:id="3"/>
+      <w:bookmarkEnd w:id="2"/>
     </w:p>
     <w:p>
       <w:pPr>
@@ -762,8 +1078,8 @@
                 <w:lang w:eastAsia="da-DK"/>
               </w:rPr>
             </w:pPr>
-            <w:bookmarkStart w:id="4" w:name="_Toc510676446"/>
-            <w:bookmarkStart w:id="5" w:name="_Toc532285859"/>
+            <w:bookmarkStart w:id="3" w:name="_Toc510676446"/>
+            <w:bookmarkStart w:id="4" w:name="_Toc532285859"/>
             <w:r>
               <w:rPr>
                 <w:lang w:eastAsia="da-DK"/>
@@ -776,14 +1092,14 @@
               </w:rPr>
               <w:t>.</w:t>
             </w:r>
+            <w:bookmarkEnd w:id="3"/>
+            <w:r>
+              <w:rPr>
+                <w:lang w:eastAsia="da-DK"/>
+              </w:rPr>
+              <w:t>1</w:t>
+            </w:r>
             <w:bookmarkEnd w:id="4"/>
-            <w:r>
-              <w:rPr>
-                <w:lang w:eastAsia="da-DK"/>
-              </w:rPr>
-              <w:t>1</w:t>
-            </w:r>
-            <w:bookmarkEnd w:id="5"/>
           </w:p>
           <w:p>
             <w:pPr>
@@ -852,6 +1168,30 @@
               <w:widowControl/>
               <w:rPr>
                 <w:rFonts w:ascii="Calibri" w:eastAsia="Times New Roman" w:hAnsi="Calibri" w:cs="Times New Roman"/>
+                <w:b/>
+                <w:color w:val="00000A"/>
+                <w:sz w:val="28"/>
+                <w:szCs w:val="24"/>
+                <w:lang w:eastAsia="da-DK"/>
+              </w:rPr>
+            </w:pPr>
+            <w:r>
+              <w:rPr>
+                <w:rFonts w:ascii="Calibri" w:eastAsia="Times New Roman" w:hAnsi="Calibri" w:cs="Times New Roman"/>
+                <w:b/>
+                <w:color w:val="00000A"/>
+                <w:sz w:val="28"/>
+                <w:szCs w:val="24"/>
+                <w:lang w:eastAsia="da-DK"/>
+              </w:rPr>
+              <w:t>ImprovedCatalog</w:t>
+            </w:r>
+          </w:p>
+          <w:p>
+            <w:pPr>
+              <w:widowControl/>
+              <w:rPr>
+                <w:rFonts w:ascii="Calibri" w:eastAsia="Times New Roman" w:hAnsi="Calibri" w:cs="Times New Roman"/>
                 <w:color w:val="00000A"/>
                 <w:sz w:val="28"/>
                 <w:szCs w:val="24"/>
@@ -920,57 +1260,17 @@
                 <w:lang w:eastAsia="da-DK"/>
               </w:rPr>
             </w:pPr>
+            <w:r>
+              <w:rPr>
+                <w:rFonts w:ascii="Calibri" w:eastAsia="Times New Roman" w:hAnsi="Calibri" w:cs="Times New Roman"/>
+                <w:color w:val="00000A"/>
+                <w:sz w:val="28"/>
+                <w:szCs w:val="24"/>
+                <w:lang w:eastAsia="da-DK"/>
+              </w:rPr>
+              <w:t>See the index operator and enumeration interface in action.</w:t>
+            </w:r>
           </w:p>
-        </w:tc>
-      </w:tr>
-      <w:tr>
-        <w:tc>
-          <w:tcPr>
-            <w:tcW w:w="1668" w:type="dxa"/>
-            <w:tcBorders>
-              <w:top w:val="single" w:sz="4" w:space="0" w:color="00000A"/>
-              <w:left w:val="single" w:sz="4" w:space="0" w:color="00000A"/>
-              <w:bottom w:val="single" w:sz="4" w:space="0" w:color="00000A"/>
-              <w:right w:val="single" w:sz="4" w:space="0" w:color="00000A"/>
-            </w:tcBorders>
-            <w:shd w:val="clear" w:color="auto" w:fill="auto"/>
-          </w:tcPr>
-          <w:p>
-            <w:pPr>
-              <w:widowControl/>
-              <w:rPr>
-                <w:rFonts w:ascii="Calibri" w:eastAsia="Times New Roman" w:hAnsi="Calibri" w:cs="Times New Roman"/>
-                <w:b/>
-                <w:color w:val="00000A"/>
-                <w:sz w:val="28"/>
-                <w:szCs w:val="24"/>
-                <w:lang w:eastAsia="da-DK"/>
-              </w:rPr>
-            </w:pPr>
-            <w:r>
-              <w:rPr>
-                <w:rFonts w:ascii="Calibri" w:eastAsia="Times New Roman" w:hAnsi="Calibri" w:cs="Times New Roman"/>
-                <w:b/>
-                <w:color w:val="00000A"/>
-                <w:sz w:val="28"/>
-                <w:szCs w:val="24"/>
-                <w:lang w:eastAsia="da-DK"/>
-              </w:rPr>
-              <w:t>Description</w:t>
-            </w:r>
-          </w:p>
-        </w:tc>
-        <w:tc>
-          <w:tcPr>
-            <w:tcW w:w="8220" w:type="dxa"/>
-            <w:tcBorders>
-              <w:top w:val="single" w:sz="4" w:space="0" w:color="00000A"/>
-              <w:left w:val="single" w:sz="4" w:space="0" w:color="00000A"/>
-              <w:bottom w:val="single" w:sz="4" w:space="0" w:color="00000A"/>
-              <w:right w:val="single" w:sz="4" w:space="0" w:color="00000A"/>
-            </w:tcBorders>
-            <w:shd w:val="clear" w:color="auto" w:fill="auto"/>
-          </w:tcPr>
           <w:p>
             <w:pPr>
               <w:widowControl/>
@@ -1018,7 +1318,7 @@
                 <w:szCs w:val="24"/>
                 <w:lang w:eastAsia="da-DK"/>
               </w:rPr>
-              <w:t>Steps</w:t>
+              <w:t>Description</w:t>
             </w:r>
           </w:p>
         </w:tc>
@@ -1044,10 +1344,1040 @@
                 <w:lang w:eastAsia="da-DK"/>
               </w:rPr>
             </w:pPr>
+            <w:r>
+              <w:rPr>
+                <w:rFonts w:ascii="Calibri" w:eastAsia="Times New Roman" w:hAnsi="Calibri" w:cs="Times New Roman"/>
+                <w:color w:val="00000A"/>
+                <w:sz w:val="24"/>
+                <w:szCs w:val="24"/>
+                <w:lang w:eastAsia="da-DK"/>
+              </w:rPr>
+              <w:t xml:space="preserve">The project contains several interfaces and classes related to the concept of a </w:t>
+            </w:r>
+            <w:r>
+              <w:rPr>
+                <w:rFonts w:ascii="Calibri" w:eastAsia="Times New Roman" w:hAnsi="Calibri" w:cs="Times New Roman"/>
+                <w:b/>
+                <w:color w:val="00000A"/>
+                <w:sz w:val="24"/>
+                <w:szCs w:val="24"/>
+                <w:lang w:eastAsia="da-DK"/>
+              </w:rPr>
+              <w:t>catalog</w:t>
+            </w:r>
+            <w:r>
+              <w:rPr>
+                <w:rFonts w:ascii="Calibri" w:eastAsia="Times New Roman" w:hAnsi="Calibri" w:cs="Times New Roman"/>
+                <w:color w:val="00000A"/>
+                <w:sz w:val="24"/>
+                <w:szCs w:val="24"/>
+                <w:lang w:eastAsia="da-DK"/>
+              </w:rPr>
+              <w:t>. A catalog is simply a container for a collection of values of one specific type. A catalog will typically support essential CRUD operations, and possibly other general-purpose methods and properties.</w:t>
+            </w:r>
+          </w:p>
+          <w:p>
+            <w:pPr>
+              <w:widowControl/>
+              <w:rPr>
+                <w:rFonts w:ascii="Calibri" w:eastAsia="Times New Roman" w:hAnsi="Calibri" w:cs="Times New Roman"/>
+                <w:color w:val="00000A"/>
+                <w:sz w:val="24"/>
+                <w:szCs w:val="24"/>
+                <w:lang w:eastAsia="da-DK"/>
+              </w:rPr>
+            </w:pPr>
+          </w:p>
+          <w:p>
+            <w:pPr>
+              <w:widowControl/>
+              <w:rPr>
+                <w:rFonts w:ascii="Calibri" w:eastAsia="Times New Roman" w:hAnsi="Calibri" w:cs="Times New Roman"/>
+                <w:color w:val="00000A"/>
+                <w:sz w:val="24"/>
+                <w:szCs w:val="24"/>
+                <w:lang w:eastAsia="da-DK"/>
+              </w:rPr>
+            </w:pPr>
+            <w:r>
+              <w:rPr>
+                <w:rFonts w:ascii="Calibri" w:eastAsia="Times New Roman" w:hAnsi="Calibri" w:cs="Times New Roman"/>
+                <w:color w:val="00000A"/>
+                <w:sz w:val="24"/>
+                <w:szCs w:val="24"/>
+                <w:lang w:eastAsia="da-DK"/>
+              </w:rPr>
+              <w:t xml:space="preserve">The folder </w:t>
+            </w:r>
+            <w:r>
+              <w:rPr>
+                <w:rFonts w:ascii="Calibri" w:eastAsia="Times New Roman" w:hAnsi="Calibri" w:cs="Times New Roman"/>
+                <w:b/>
+                <w:color w:val="00000A"/>
+                <w:sz w:val="24"/>
+                <w:szCs w:val="24"/>
+                <w:lang w:eastAsia="da-DK"/>
+              </w:rPr>
+              <w:t>CatalogBaseClasses</w:t>
+            </w:r>
+            <w:r>
+              <w:rPr>
+                <w:rFonts w:ascii="Calibri" w:eastAsia="Times New Roman" w:hAnsi="Calibri" w:cs="Times New Roman"/>
+                <w:color w:val="00000A"/>
+                <w:sz w:val="24"/>
+                <w:szCs w:val="24"/>
+                <w:lang w:eastAsia="da-DK"/>
+              </w:rPr>
+              <w:t xml:space="preserve"> contains interface definitions and imple</w:t>
+            </w:r>
+            <w:r>
+              <w:rPr>
+                <w:rFonts w:ascii="Calibri" w:eastAsia="Times New Roman" w:hAnsi="Calibri" w:cs="Times New Roman"/>
+                <w:color w:val="00000A"/>
+                <w:sz w:val="24"/>
+                <w:szCs w:val="24"/>
+                <w:lang w:eastAsia="da-DK"/>
+              </w:rPr>
+              <w:softHyphen/>
+              <w:t>menta</w:t>
+            </w:r>
+            <w:r>
+              <w:rPr>
+                <w:rFonts w:ascii="Calibri" w:eastAsia="Times New Roman" w:hAnsi="Calibri" w:cs="Times New Roman"/>
+                <w:color w:val="00000A"/>
+                <w:sz w:val="24"/>
+                <w:szCs w:val="24"/>
+                <w:lang w:eastAsia="da-DK"/>
+              </w:rPr>
+              <w:softHyphen/>
+            </w:r>
+            <w:r>
+              <w:rPr>
+                <w:rFonts w:ascii="Calibri" w:eastAsia="Times New Roman" w:hAnsi="Calibri" w:cs="Times New Roman"/>
+                <w:color w:val="00000A"/>
+                <w:sz w:val="24"/>
+                <w:szCs w:val="24"/>
+                <w:lang w:eastAsia="da-DK"/>
+              </w:rPr>
+              <w:t xml:space="preserve">tions of several variants of catalogs. These classes and interfaces are then used in the classes in the </w:t>
+            </w:r>
+            <w:r>
+              <w:rPr>
+                <w:rFonts w:ascii="Calibri" w:eastAsia="Times New Roman" w:hAnsi="Calibri" w:cs="Times New Roman"/>
+                <w:b/>
+                <w:color w:val="00000A"/>
+                <w:sz w:val="24"/>
+                <w:szCs w:val="24"/>
+                <w:lang w:eastAsia="da-DK"/>
+              </w:rPr>
+              <w:t>Model</w:t>
+            </w:r>
+            <w:r>
+              <w:rPr>
+                <w:rFonts w:ascii="Calibri" w:eastAsia="Times New Roman" w:hAnsi="Calibri" w:cs="Times New Roman"/>
+                <w:color w:val="00000A"/>
+                <w:sz w:val="24"/>
+                <w:szCs w:val="24"/>
+                <w:lang w:eastAsia="da-DK"/>
+              </w:rPr>
+              <w:t xml:space="preserve"> folder, and in the </w:t>
+            </w:r>
+            <w:r>
+              <w:rPr>
+                <w:rFonts w:ascii="Calibri" w:eastAsia="Times New Roman" w:hAnsi="Calibri" w:cs="Times New Roman"/>
+                <w:b/>
+                <w:color w:val="00000A"/>
+                <w:sz w:val="24"/>
+                <w:szCs w:val="24"/>
+                <w:lang w:eastAsia="da-DK"/>
+              </w:rPr>
+              <w:t>Run</w:t>
+            </w:r>
+            <w:r>
+              <w:rPr>
+                <w:rFonts w:ascii="Calibri" w:eastAsia="Times New Roman" w:hAnsi="Calibri" w:cs="Times New Roman"/>
+                <w:color w:val="00000A"/>
+                <w:sz w:val="24"/>
+                <w:szCs w:val="24"/>
+                <w:lang w:eastAsia="da-DK"/>
+              </w:rPr>
+              <w:t xml:space="preserve"> method in the </w:t>
+            </w:r>
+            <w:r>
+              <w:rPr>
+                <w:rFonts w:ascii="Calibri" w:eastAsia="Times New Roman" w:hAnsi="Calibri" w:cs="Times New Roman"/>
+                <w:b/>
+                <w:color w:val="00000A"/>
+                <w:sz w:val="24"/>
+                <w:szCs w:val="24"/>
+                <w:lang w:eastAsia="da-DK"/>
+              </w:rPr>
+              <w:t>Tester</w:t>
+            </w:r>
+            <w:r>
+              <w:rPr>
+                <w:rFonts w:ascii="Calibri" w:eastAsia="Times New Roman" w:hAnsi="Calibri" w:cs="Times New Roman"/>
+                <w:color w:val="00000A"/>
+                <w:sz w:val="24"/>
+                <w:szCs w:val="24"/>
+                <w:lang w:eastAsia="da-DK"/>
+              </w:rPr>
+              <w:t xml:space="preserve"> class.</w:t>
+            </w:r>
+          </w:p>
+          <w:p>
+            <w:pPr>
+              <w:widowControl/>
+              <w:rPr>
+                <w:rFonts w:ascii="Calibri" w:eastAsia="Times New Roman" w:hAnsi="Calibri" w:cs="Times New Roman"/>
+                <w:color w:val="00000A"/>
+                <w:sz w:val="28"/>
+                <w:szCs w:val="24"/>
+                <w:lang w:eastAsia="da-DK"/>
+              </w:rPr>
+            </w:pPr>
+          </w:p>
+        </w:tc>
+      </w:tr>
+      <w:tr>
+        <w:tc>
+          <w:tcPr>
+            <w:tcW w:w="1668" w:type="dxa"/>
+            <w:tcBorders>
+              <w:top w:val="single" w:sz="4" w:space="0" w:color="00000A"/>
+              <w:left w:val="single" w:sz="4" w:space="0" w:color="00000A"/>
+              <w:bottom w:val="single" w:sz="4" w:space="0" w:color="00000A"/>
+              <w:right w:val="single" w:sz="4" w:space="0" w:color="00000A"/>
+            </w:tcBorders>
+            <w:shd w:val="clear" w:color="auto" w:fill="auto"/>
+          </w:tcPr>
+          <w:p>
+            <w:pPr>
+              <w:widowControl/>
+              <w:rPr>
+                <w:rFonts w:ascii="Calibri" w:eastAsia="Times New Roman" w:hAnsi="Calibri" w:cs="Times New Roman"/>
+                <w:b/>
+                <w:color w:val="00000A"/>
+                <w:sz w:val="28"/>
+                <w:szCs w:val="24"/>
+                <w:lang w:eastAsia="da-DK"/>
+              </w:rPr>
+            </w:pPr>
+            <w:r>
+              <w:rPr>
+                <w:rFonts w:ascii="Calibri" w:eastAsia="Times New Roman" w:hAnsi="Calibri" w:cs="Times New Roman"/>
+                <w:b/>
+                <w:color w:val="00000A"/>
+                <w:sz w:val="28"/>
+                <w:szCs w:val="24"/>
+                <w:lang w:eastAsia="da-DK"/>
+              </w:rPr>
+              <w:t>Steps</w:t>
+            </w:r>
+          </w:p>
+        </w:tc>
+        <w:tc>
+          <w:tcPr>
+            <w:tcW w:w="8220" w:type="dxa"/>
+            <w:tcBorders>
+              <w:top w:val="single" w:sz="4" w:space="0" w:color="00000A"/>
+              <w:left w:val="single" w:sz="4" w:space="0" w:color="00000A"/>
+              <w:bottom w:val="single" w:sz="4" w:space="0" w:color="00000A"/>
+              <w:right w:val="single" w:sz="4" w:space="0" w:color="00000A"/>
+            </w:tcBorders>
+            <w:shd w:val="clear" w:color="auto" w:fill="auto"/>
+          </w:tcPr>
+          <w:p>
+            <w:pPr>
+              <w:pStyle w:val="Listeafsnit"/>
+              <w:widowControl/>
+              <w:numPr>
+                <w:ilvl w:val="0"/>
+                <w:numId w:val="20"/>
+              </w:numPr>
+              <w:rPr>
+                <w:rFonts w:ascii="Calibri" w:eastAsia="Times New Roman" w:hAnsi="Calibri" w:cs="Times New Roman"/>
+                <w:color w:val="00000A"/>
+                <w:lang w:eastAsia="da-DK"/>
+              </w:rPr>
+            </w:pPr>
+            <w:r>
+              <w:rPr>
+                <w:rFonts w:ascii="Calibri" w:eastAsia="Times New Roman" w:hAnsi="Calibri" w:cs="Times New Roman"/>
+                <w:color w:val="00000A"/>
+                <w:lang w:eastAsia="da-DK"/>
+              </w:rPr>
+              <w:t>Study the interface</w:t>
+            </w:r>
+            <w:r>
+              <w:rPr>
+                <w:rFonts w:ascii="Calibri" w:eastAsia="Times New Roman" w:hAnsi="Calibri" w:cs="Times New Roman"/>
+                <w:color w:val="00000A"/>
+                <w:lang w:eastAsia="da-DK"/>
+              </w:rPr>
+              <w:t>s</w:t>
+            </w:r>
+            <w:r>
+              <w:rPr>
+                <w:rFonts w:ascii="Calibri" w:eastAsia="Times New Roman" w:hAnsi="Calibri" w:cs="Times New Roman"/>
+                <w:color w:val="00000A"/>
+                <w:lang w:eastAsia="da-DK"/>
+              </w:rPr>
+              <w:t xml:space="preserve"> </w:t>
+            </w:r>
+            <w:r>
+              <w:rPr>
+                <w:rFonts w:ascii="Calibri" w:eastAsia="Times New Roman" w:hAnsi="Calibri" w:cs="Times New Roman"/>
+                <w:color w:val="00000A"/>
+                <w:lang w:eastAsia="da-DK"/>
+              </w:rPr>
+              <w:t xml:space="preserve">and class </w:t>
+            </w:r>
+            <w:r>
+              <w:rPr>
+                <w:rFonts w:ascii="Calibri" w:eastAsia="Times New Roman" w:hAnsi="Calibri" w:cs="Times New Roman"/>
+                <w:color w:val="00000A"/>
+                <w:lang w:eastAsia="da-DK"/>
+              </w:rPr>
+              <w:t xml:space="preserve">definitions in the </w:t>
+            </w:r>
+            <w:r>
+              <w:rPr>
+                <w:rFonts w:ascii="Calibri" w:eastAsia="Times New Roman" w:hAnsi="Calibri" w:cs="Times New Roman"/>
+                <w:b/>
+                <w:color w:val="00000A"/>
+                <w:lang w:eastAsia="da-DK"/>
+              </w:rPr>
+              <w:t>CatalogBaseClasses</w:t>
+            </w:r>
+            <w:r>
+              <w:rPr>
+                <w:rFonts w:ascii="Calibri" w:eastAsia="Times New Roman" w:hAnsi="Calibri" w:cs="Times New Roman"/>
+                <w:color w:val="00000A"/>
+                <w:lang w:eastAsia="da-DK"/>
+              </w:rPr>
+              <w:t xml:space="preserve"> </w:t>
+            </w:r>
+            <w:r>
+              <w:rPr>
+                <w:rFonts w:ascii="Calibri" w:eastAsia="Times New Roman" w:hAnsi="Calibri" w:cs="Times New Roman"/>
+                <w:color w:val="00000A"/>
+                <w:lang w:eastAsia="da-DK"/>
+              </w:rPr>
+              <w:t>folder, and be sure you understand the role of each interface</w:t>
+            </w:r>
+            <w:r>
+              <w:rPr>
+                <w:rFonts w:ascii="Calibri" w:eastAsia="Times New Roman" w:hAnsi="Calibri" w:cs="Times New Roman"/>
+                <w:color w:val="00000A"/>
+                <w:lang w:eastAsia="da-DK"/>
+              </w:rPr>
+              <w:t xml:space="preserve"> and class</w:t>
+            </w:r>
+            <w:r>
+              <w:rPr>
+                <w:rFonts w:ascii="Calibri" w:eastAsia="Times New Roman" w:hAnsi="Calibri" w:cs="Times New Roman"/>
+                <w:color w:val="00000A"/>
+                <w:lang w:eastAsia="da-DK"/>
+              </w:rPr>
+              <w:t>.</w:t>
+            </w:r>
+            <w:r>
+              <w:rPr>
+                <w:rFonts w:ascii="Calibri" w:eastAsia="Times New Roman" w:hAnsi="Calibri" w:cs="Times New Roman"/>
+                <w:b/>
+                <w:color w:val="00000A"/>
+                <w:lang w:eastAsia="da-DK"/>
+              </w:rPr>
+              <w:t xml:space="preserve"> </w:t>
+            </w:r>
+            <w:r>
+              <w:rPr>
+                <w:rFonts w:ascii="Calibri" w:eastAsia="Times New Roman" w:hAnsi="Calibri" w:cs="Times New Roman"/>
+                <w:color w:val="00000A"/>
+                <w:lang w:eastAsia="da-DK"/>
+              </w:rPr>
+              <w:t>(</w:t>
+            </w:r>
+            <w:r>
+              <w:rPr>
+                <w:rFonts w:ascii="Calibri" w:eastAsia="Times New Roman" w:hAnsi="Calibri" w:cs="Times New Roman"/>
+                <w:b/>
+                <w:color w:val="00000A"/>
+                <w:lang w:eastAsia="da-DK"/>
+              </w:rPr>
+              <w:t>NB</w:t>
+            </w:r>
+            <w:r>
+              <w:rPr>
+                <w:rFonts w:ascii="Calibri" w:eastAsia="Times New Roman" w:hAnsi="Calibri" w:cs="Times New Roman"/>
+                <w:color w:val="00000A"/>
+                <w:lang w:eastAsia="da-DK"/>
+              </w:rPr>
+              <w:t xml:space="preserve">: </w:t>
+            </w:r>
+            <w:r>
+              <w:rPr>
+                <w:rFonts w:ascii="Calibri" w:eastAsia="Times New Roman" w:hAnsi="Calibri" w:cs="Times New Roman"/>
+                <w:color w:val="00000A"/>
+                <w:lang w:eastAsia="da-DK"/>
+              </w:rPr>
+              <w:t>implementation</w:t>
+            </w:r>
+            <w:r>
+              <w:rPr>
+                <w:rFonts w:ascii="Calibri" w:eastAsia="Times New Roman" w:hAnsi="Calibri" w:cs="Times New Roman"/>
+                <w:color w:val="00000A"/>
+                <w:lang w:eastAsia="da-DK"/>
+              </w:rPr>
+              <w:t xml:space="preserve"> </w:t>
+            </w:r>
+            <w:r>
+              <w:rPr>
+                <w:rFonts w:ascii="Calibri" w:eastAsia="Times New Roman" w:hAnsi="Calibri" w:cs="Times New Roman"/>
+                <w:color w:val="00000A"/>
+                <w:lang w:eastAsia="da-DK"/>
+              </w:rPr>
+              <w:t xml:space="preserve">of two </w:t>
+            </w:r>
+            <w:r>
+              <w:rPr>
+                <w:rFonts w:ascii="Calibri" w:eastAsia="Times New Roman" w:hAnsi="Calibri" w:cs="Times New Roman"/>
+                <w:color w:val="00000A"/>
+                <w:lang w:eastAsia="da-DK"/>
+              </w:rPr>
+              <w:t xml:space="preserve">of the </w:t>
+            </w:r>
+            <w:r>
+              <w:rPr>
+                <w:rFonts w:ascii="Calibri" w:eastAsia="Times New Roman" w:hAnsi="Calibri" w:cs="Times New Roman"/>
+                <w:color w:val="00000A"/>
+                <w:lang w:eastAsia="da-DK"/>
+              </w:rPr>
+              <w:t>classes is not complete</w:t>
+            </w:r>
+            <w:r>
+              <w:rPr>
+                <w:rFonts w:ascii="Calibri" w:eastAsia="Times New Roman" w:hAnsi="Calibri" w:cs="Times New Roman"/>
+                <w:color w:val="00000A"/>
+                <w:lang w:eastAsia="da-DK"/>
+              </w:rPr>
+              <w:t xml:space="preserve"> yet – see below</w:t>
+            </w:r>
+            <w:r>
+              <w:rPr>
+                <w:rFonts w:ascii="Calibri" w:eastAsia="Times New Roman" w:hAnsi="Calibri" w:cs="Times New Roman"/>
+                <w:color w:val="00000A"/>
+                <w:lang w:eastAsia="da-DK"/>
+              </w:rPr>
+              <w:t>)</w:t>
+            </w:r>
+            <w:r>
+              <w:rPr>
+                <w:rFonts w:ascii="Calibri" w:eastAsia="Times New Roman" w:hAnsi="Calibri" w:cs="Times New Roman"/>
+                <w:color w:val="00000A"/>
+                <w:lang w:eastAsia="da-DK"/>
+              </w:rPr>
+              <w:t>.</w:t>
+            </w:r>
+          </w:p>
+          <w:p>
+            <w:pPr>
+              <w:pStyle w:val="Listeafsnit"/>
+              <w:widowControl/>
+              <w:numPr>
+                <w:ilvl w:val="0"/>
+                <w:numId w:val="20"/>
+              </w:numPr>
+              <w:rPr>
+                <w:rFonts w:ascii="Calibri" w:eastAsia="Times New Roman" w:hAnsi="Calibri" w:cs="Times New Roman"/>
+                <w:color w:val="00000A"/>
+                <w:lang w:eastAsia="da-DK"/>
+              </w:rPr>
+            </w:pPr>
+            <w:r>
+              <w:rPr>
+                <w:rFonts w:ascii="Calibri" w:eastAsia="Times New Roman" w:hAnsi="Calibri" w:cs="Times New Roman"/>
+                <w:color w:val="00000A"/>
+                <w:lang w:eastAsia="da-DK"/>
+              </w:rPr>
+              <w:t xml:space="preserve">Study the </w:t>
+            </w:r>
+            <w:r>
+              <w:rPr>
+                <w:rFonts w:ascii="Calibri" w:eastAsia="Times New Roman" w:hAnsi="Calibri" w:cs="Times New Roman"/>
+                <w:b/>
+                <w:color w:val="00000A"/>
+                <w:lang w:eastAsia="da-DK"/>
+              </w:rPr>
+              <w:t>DomainModel</w:t>
+            </w:r>
+            <w:r>
+              <w:rPr>
+                <w:rFonts w:ascii="Calibri" w:eastAsia="Times New Roman" w:hAnsi="Calibri" w:cs="Times New Roman"/>
+                <w:color w:val="00000A"/>
+                <w:lang w:eastAsia="da-DK"/>
+              </w:rPr>
+              <w:t xml:space="preserve"> class. Note that the type of the two properties referring to catalog objects is set to </w:t>
+            </w:r>
+            <w:r>
+              <w:rPr>
+                <w:rFonts w:ascii="Calibri" w:eastAsia="Times New Roman" w:hAnsi="Calibri" w:cs="Times New Roman"/>
+                <w:b/>
+                <w:color w:val="00000A"/>
+                <w:lang w:eastAsia="da-DK"/>
+              </w:rPr>
+              <w:t>IAll&lt;…&gt;</w:t>
+            </w:r>
+            <w:r>
+              <w:rPr>
+                <w:rFonts w:ascii="Calibri" w:eastAsia="Times New Roman" w:hAnsi="Calibri" w:cs="Times New Roman"/>
+                <w:color w:val="00000A"/>
+                <w:lang w:eastAsia="da-DK"/>
+              </w:rPr>
+              <w:t>.</w:t>
+            </w:r>
+          </w:p>
+          <w:p>
+            <w:pPr>
+              <w:pStyle w:val="Listeafsnit"/>
+              <w:widowControl/>
+              <w:numPr>
+                <w:ilvl w:val="0"/>
+                <w:numId w:val="20"/>
+              </w:numPr>
+              <w:rPr>
+                <w:rFonts w:ascii="Calibri" w:eastAsia="Times New Roman" w:hAnsi="Calibri" w:cs="Times New Roman"/>
+                <w:color w:val="00000A"/>
+                <w:lang w:eastAsia="da-DK"/>
+              </w:rPr>
+            </w:pPr>
+            <w:r>
+              <w:rPr>
+                <w:rFonts w:ascii="Calibri" w:eastAsia="Times New Roman" w:hAnsi="Calibri" w:cs="Times New Roman"/>
+                <w:color w:val="00000A"/>
+                <w:lang w:eastAsia="da-DK"/>
+              </w:rPr>
+              <w:t xml:space="preserve">Go to the </w:t>
+            </w:r>
+            <w:r>
+              <w:rPr>
+                <w:rFonts w:ascii="Calibri" w:eastAsia="Times New Roman" w:hAnsi="Calibri" w:cs="Times New Roman"/>
+                <w:b/>
+                <w:color w:val="00000A"/>
+                <w:lang w:eastAsia="da-DK"/>
+              </w:rPr>
+              <w:t>Tester</w:t>
+            </w:r>
+            <w:r>
+              <w:rPr>
+                <w:rFonts w:ascii="Calibri" w:eastAsia="Times New Roman" w:hAnsi="Calibri" w:cs="Times New Roman"/>
+                <w:color w:val="00000A"/>
+                <w:lang w:eastAsia="da-DK"/>
+              </w:rPr>
+              <w:t xml:space="preserve"> class. In the </w:t>
+            </w:r>
+            <w:r>
+              <w:rPr>
+                <w:rFonts w:ascii="Calibri" w:eastAsia="Times New Roman" w:hAnsi="Calibri" w:cs="Times New Roman"/>
+                <w:b/>
+                <w:color w:val="00000A"/>
+                <w:lang w:eastAsia="da-DK"/>
+              </w:rPr>
+              <w:t>Run</w:t>
+            </w:r>
+            <w:r>
+              <w:rPr>
+                <w:rFonts w:ascii="Calibri" w:eastAsia="Times New Roman" w:hAnsi="Calibri" w:cs="Times New Roman"/>
+                <w:color w:val="00000A"/>
+                <w:lang w:eastAsia="da-DK"/>
+              </w:rPr>
+              <w:t xml:space="preserve"> method, we are initially only calling the test method </w:t>
+            </w:r>
+            <w:r>
+              <w:rPr>
+                <w:rFonts w:ascii="Calibri" w:eastAsia="Times New Roman" w:hAnsi="Calibri" w:cs="Times New Roman"/>
+                <w:b/>
+                <w:color w:val="00000A"/>
+                <w:lang w:eastAsia="da-DK"/>
+              </w:rPr>
+              <w:t>TestIterateOverAll</w:t>
+            </w:r>
+            <w:r>
+              <w:rPr>
+                <w:rFonts w:ascii="Calibri" w:eastAsia="Times New Roman" w:hAnsi="Calibri" w:cs="Times New Roman"/>
+                <w:color w:val="00000A"/>
+                <w:lang w:eastAsia="da-DK"/>
+              </w:rPr>
+              <w:t xml:space="preserve">. Take a look at </w:t>
+            </w:r>
+            <w:r>
+              <w:rPr>
+                <w:rFonts w:ascii="Calibri" w:eastAsia="Times New Roman" w:hAnsi="Calibri" w:cs="Times New Roman"/>
+                <w:b/>
+                <w:color w:val="00000A"/>
+                <w:lang w:eastAsia="da-DK"/>
+              </w:rPr>
+              <w:t>TestIterateOverAll</w:t>
+            </w:r>
+            <w:r>
+              <w:rPr>
+                <w:rFonts w:ascii="Calibri" w:eastAsia="Times New Roman" w:hAnsi="Calibri" w:cs="Times New Roman"/>
+                <w:color w:val="00000A"/>
+                <w:lang w:eastAsia="da-DK"/>
+              </w:rPr>
+              <w:t>, and make sure you understand what it tests.</w:t>
+            </w:r>
+          </w:p>
+          <w:p>
+            <w:pPr>
+              <w:pStyle w:val="Listeafsnit"/>
+              <w:widowControl/>
+              <w:numPr>
+                <w:ilvl w:val="0"/>
+                <w:numId w:val="20"/>
+              </w:numPr>
+              <w:rPr>
+                <w:rFonts w:ascii="Calibri" w:eastAsia="Times New Roman" w:hAnsi="Calibri" w:cs="Times New Roman"/>
+                <w:color w:val="00000A"/>
+                <w:lang w:eastAsia="da-DK"/>
+              </w:rPr>
+            </w:pPr>
+            <w:r>
+              <w:rPr>
+                <w:rFonts w:ascii="Calibri" w:eastAsia="Times New Roman" w:hAnsi="Calibri" w:cs="Times New Roman"/>
+                <w:color w:val="00000A"/>
+                <w:lang w:eastAsia="da-DK"/>
+              </w:rPr>
+              <w:t xml:space="preserve">In the </w:t>
+            </w:r>
+            <w:r>
+              <w:rPr>
+                <w:rFonts w:ascii="Calibri" w:eastAsia="Times New Roman" w:hAnsi="Calibri" w:cs="Times New Roman"/>
+                <w:b/>
+                <w:color w:val="00000A"/>
+                <w:lang w:eastAsia="da-DK"/>
+              </w:rPr>
+              <w:t>Run</w:t>
+            </w:r>
+            <w:r>
+              <w:rPr>
+                <w:rFonts w:ascii="Calibri" w:eastAsia="Times New Roman" w:hAnsi="Calibri" w:cs="Times New Roman"/>
+                <w:color w:val="00000A"/>
+                <w:lang w:eastAsia="da-DK"/>
+              </w:rPr>
+              <w:t xml:space="preserve"> method, now uncomment the section consisting of calls of </w:t>
+            </w:r>
+            <w:r>
+              <w:rPr>
+                <w:rFonts w:ascii="Calibri" w:eastAsia="Times New Roman" w:hAnsi="Calibri" w:cs="Times New Roman"/>
+                <w:b/>
+                <w:color w:val="00000A"/>
+                <w:lang w:eastAsia="da-DK"/>
+              </w:rPr>
+              <w:t>TestRead</w:t>
+            </w:r>
+            <w:r>
+              <w:rPr>
+                <w:rFonts w:ascii="Calibri" w:eastAsia="Times New Roman" w:hAnsi="Calibri" w:cs="Times New Roman"/>
+                <w:color w:val="00000A"/>
+                <w:lang w:eastAsia="da-DK"/>
+              </w:rPr>
+              <w:t xml:space="preserve"> (also take a look at the </w:t>
+            </w:r>
+            <w:r>
+              <w:rPr>
+                <w:rFonts w:ascii="Calibri" w:eastAsia="Times New Roman" w:hAnsi="Calibri" w:cs="Times New Roman"/>
+                <w:b/>
+                <w:color w:val="00000A"/>
+                <w:lang w:eastAsia="da-DK"/>
+              </w:rPr>
+              <w:t>TestRead</w:t>
+            </w:r>
+            <w:r>
+              <w:rPr>
+                <w:rFonts w:ascii="Calibri" w:eastAsia="Times New Roman" w:hAnsi="Calibri" w:cs="Times New Roman"/>
+                <w:color w:val="00000A"/>
+                <w:lang w:eastAsia="da-DK"/>
+              </w:rPr>
+              <w:t xml:space="preserve"> method itself). As it stands, this code cannot be compiled. Why not…?</w:t>
+            </w:r>
+          </w:p>
+          <w:p>
+            <w:pPr>
+              <w:pStyle w:val="Listeafsnit"/>
+              <w:widowControl/>
+              <w:numPr>
+                <w:ilvl w:val="0"/>
+                <w:numId w:val="20"/>
+              </w:numPr>
+              <w:rPr>
+                <w:rFonts w:ascii="Calibri" w:eastAsia="Times New Roman" w:hAnsi="Calibri" w:cs="Times New Roman"/>
+                <w:color w:val="00000A"/>
+                <w:lang w:eastAsia="da-DK"/>
+              </w:rPr>
+            </w:pPr>
+            <w:r>
+              <w:rPr>
+                <w:rFonts w:ascii="Calibri" w:eastAsia="Times New Roman" w:hAnsi="Calibri" w:cs="Times New Roman"/>
+                <w:color w:val="00000A"/>
+                <w:lang w:eastAsia="da-DK"/>
+              </w:rPr>
+              <w:t xml:space="preserve">In the </w:t>
+            </w:r>
+            <w:r>
+              <w:rPr>
+                <w:rFonts w:ascii="Calibri" w:eastAsia="Times New Roman" w:hAnsi="Calibri" w:cs="Times New Roman"/>
+                <w:b/>
+                <w:color w:val="00000A"/>
+                <w:lang w:eastAsia="da-DK"/>
+              </w:rPr>
+              <w:t>DomainModel</w:t>
+            </w:r>
+            <w:r>
+              <w:rPr>
+                <w:rFonts w:ascii="Calibri" w:eastAsia="Times New Roman" w:hAnsi="Calibri" w:cs="Times New Roman"/>
+                <w:color w:val="00000A"/>
+                <w:lang w:eastAsia="da-DK"/>
+              </w:rPr>
+              <w:t xml:space="preserve"> class, change the type of the two properties to </w:t>
+            </w:r>
+            <w:r>
+              <w:rPr>
+                <w:rFonts w:ascii="Calibri" w:eastAsia="Times New Roman" w:hAnsi="Calibri" w:cs="Times New Roman"/>
+                <w:b/>
+                <w:color w:val="00000A"/>
+                <w:lang w:eastAsia="da-DK"/>
+              </w:rPr>
+              <w:t>Catalog&lt;…,…&gt;</w:t>
+            </w:r>
+            <w:r>
+              <w:rPr>
+                <w:rFonts w:ascii="Calibri" w:eastAsia="Times New Roman" w:hAnsi="Calibri" w:cs="Times New Roman"/>
+                <w:color w:val="00000A"/>
+                <w:lang w:eastAsia="da-DK"/>
+              </w:rPr>
+              <w:t>, and see what effect this has.</w:t>
+            </w:r>
+            <w:r>
+              <w:rPr>
+                <w:rFonts w:ascii="Calibri" w:eastAsia="Times New Roman" w:hAnsi="Calibri" w:cs="Times New Roman"/>
+                <w:color w:val="00000A"/>
+                <w:lang w:eastAsia="da-DK"/>
+              </w:rPr>
+              <w:tab/>
+            </w:r>
+          </w:p>
+          <w:p>
+            <w:pPr>
+              <w:pStyle w:val="Listeafsnit"/>
+              <w:widowControl/>
+              <w:numPr>
+                <w:ilvl w:val="0"/>
+                <w:numId w:val="20"/>
+              </w:numPr>
+              <w:rPr>
+                <w:rFonts w:ascii="Calibri" w:eastAsia="Times New Roman" w:hAnsi="Calibri" w:cs="Times New Roman"/>
+                <w:color w:val="00000A"/>
+                <w:lang w:eastAsia="da-DK"/>
+              </w:rPr>
+            </w:pPr>
+            <w:r>
+              <w:rPr>
+                <w:rFonts w:ascii="Calibri" w:eastAsia="Times New Roman" w:hAnsi="Calibri" w:cs="Times New Roman"/>
+                <w:color w:val="00000A"/>
+                <w:lang w:eastAsia="da-DK"/>
+              </w:rPr>
+              <w:t xml:space="preserve">Perform steps </w:t>
+            </w:r>
+            <w:r>
+              <w:rPr>
+                <w:rFonts w:ascii="Calibri" w:eastAsia="Times New Roman" w:hAnsi="Calibri" w:cs="Times New Roman"/>
+                <w:color w:val="00000A"/>
+                <w:lang w:eastAsia="da-DK"/>
+              </w:rPr>
+              <w:t>4 and 5</w:t>
+            </w:r>
+            <w:r>
+              <w:rPr>
+                <w:rFonts w:ascii="Calibri" w:eastAsia="Times New Roman" w:hAnsi="Calibri" w:cs="Times New Roman"/>
+                <w:color w:val="00000A"/>
+                <w:lang w:eastAsia="da-DK"/>
+              </w:rPr>
+              <w:t xml:space="preserve"> again for the next code section. In this case, you need to change the type of the properties to</w:t>
+            </w:r>
+            <w:r>
+              <w:rPr>
+                <w:rFonts w:ascii="Calibri" w:eastAsia="Times New Roman" w:hAnsi="Calibri" w:cs="Times New Roman"/>
+                <w:b/>
+                <w:color w:val="00000A"/>
+                <w:lang w:eastAsia="da-DK"/>
+              </w:rPr>
+              <w:t xml:space="preserve"> Indexable</w:t>
+            </w:r>
+            <w:r>
+              <w:rPr>
+                <w:rFonts w:ascii="Calibri" w:eastAsia="Times New Roman" w:hAnsi="Calibri" w:cs="Times New Roman"/>
+                <w:b/>
+                <w:color w:val="00000A"/>
+                <w:lang w:eastAsia="da-DK"/>
+              </w:rPr>
+              <w:t>Catalog&lt;…,…&gt;</w:t>
+            </w:r>
+            <w:r>
+              <w:rPr>
+                <w:rFonts w:ascii="Calibri" w:eastAsia="Times New Roman" w:hAnsi="Calibri" w:cs="Times New Roman"/>
+                <w:color w:val="00000A"/>
+                <w:lang w:eastAsia="da-DK"/>
+              </w:rPr>
+              <w:t xml:space="preserve">. However, running the test will reveal that the index operator does not work properly yet. Open </w:t>
+            </w:r>
+            <w:r>
+              <w:rPr>
+                <w:rFonts w:ascii="Calibri" w:eastAsia="Times New Roman" w:hAnsi="Calibri" w:cs="Times New Roman"/>
+                <w:b/>
+                <w:color w:val="00000A"/>
+                <w:lang w:eastAsia="da-DK"/>
+              </w:rPr>
+              <w:t>IndexableCatalog</w:t>
+            </w:r>
+            <w:r>
+              <w:rPr>
+                <w:rFonts w:ascii="Calibri" w:eastAsia="Times New Roman" w:hAnsi="Calibri" w:cs="Times New Roman"/>
+                <w:color w:val="00000A"/>
+                <w:lang w:eastAsia="da-DK"/>
+              </w:rPr>
+              <w:t xml:space="preserve"> and implement it correctly.</w:t>
+            </w:r>
+          </w:p>
+          <w:p>
+            <w:pPr>
+              <w:pStyle w:val="Listeafsnit"/>
+              <w:widowControl/>
+              <w:numPr>
+                <w:ilvl w:val="0"/>
+                <w:numId w:val="20"/>
+              </w:numPr>
+              <w:rPr>
+                <w:rFonts w:ascii="Calibri" w:eastAsia="Times New Roman" w:hAnsi="Calibri" w:cs="Times New Roman"/>
+                <w:color w:val="00000A"/>
+                <w:lang w:eastAsia="da-DK"/>
+              </w:rPr>
+            </w:pPr>
+            <w:r>
+              <w:rPr>
+                <w:rFonts w:ascii="Calibri" w:eastAsia="Times New Roman" w:hAnsi="Calibri" w:cs="Times New Roman"/>
+                <w:color w:val="00000A"/>
+                <w:lang w:eastAsia="da-DK"/>
+              </w:rPr>
+              <w:t>P</w:t>
+            </w:r>
+            <w:r>
+              <w:rPr>
+                <w:rFonts w:ascii="Calibri" w:eastAsia="Times New Roman" w:hAnsi="Calibri" w:cs="Times New Roman"/>
+                <w:color w:val="00000A"/>
+                <w:lang w:eastAsia="da-DK"/>
+              </w:rPr>
+              <w:t>erform steps 4 and 5</w:t>
+            </w:r>
+            <w:r>
+              <w:rPr>
+                <w:rFonts w:ascii="Calibri" w:eastAsia="Times New Roman" w:hAnsi="Calibri" w:cs="Times New Roman"/>
+                <w:color w:val="00000A"/>
+                <w:lang w:eastAsia="da-DK"/>
+              </w:rPr>
+              <w:t xml:space="preserve"> again for the </w:t>
+            </w:r>
+            <w:r>
+              <w:rPr>
+                <w:rFonts w:ascii="Calibri" w:eastAsia="Times New Roman" w:hAnsi="Calibri" w:cs="Times New Roman"/>
+                <w:color w:val="00000A"/>
+                <w:lang w:eastAsia="da-DK"/>
+              </w:rPr>
+              <w:t>last</w:t>
+            </w:r>
+            <w:r>
+              <w:rPr>
+                <w:rFonts w:ascii="Calibri" w:eastAsia="Times New Roman" w:hAnsi="Calibri" w:cs="Times New Roman"/>
+                <w:color w:val="00000A"/>
+                <w:lang w:eastAsia="da-DK"/>
+              </w:rPr>
+              <w:t xml:space="preserve"> code section. In this case, you need to change the type of the properties to</w:t>
+            </w:r>
+            <w:r>
+              <w:rPr>
+                <w:rFonts w:ascii="Calibri" w:eastAsia="Times New Roman" w:hAnsi="Calibri" w:cs="Times New Roman"/>
+                <w:b/>
+                <w:color w:val="00000A"/>
+                <w:lang w:eastAsia="da-DK"/>
+              </w:rPr>
+              <w:t xml:space="preserve"> </w:t>
+            </w:r>
+            <w:r>
+              <w:rPr>
+                <w:rFonts w:ascii="Calibri" w:eastAsia="Times New Roman" w:hAnsi="Calibri" w:cs="Times New Roman"/>
+                <w:b/>
+                <w:color w:val="00000A"/>
+                <w:lang w:eastAsia="da-DK"/>
+              </w:rPr>
+              <w:t>Enumerable</w:t>
+            </w:r>
+            <w:r>
+              <w:rPr>
+                <w:rFonts w:ascii="Calibri" w:eastAsia="Times New Roman" w:hAnsi="Calibri" w:cs="Times New Roman"/>
+                <w:b/>
+                <w:color w:val="00000A"/>
+                <w:lang w:eastAsia="da-DK"/>
+              </w:rPr>
+              <w:t>Catalog&lt;…,…&gt;</w:t>
+            </w:r>
+            <w:r>
+              <w:rPr>
+                <w:rFonts w:ascii="Calibri" w:eastAsia="Times New Roman" w:hAnsi="Calibri" w:cs="Times New Roman"/>
+                <w:color w:val="00000A"/>
+                <w:lang w:eastAsia="da-DK"/>
+              </w:rPr>
+              <w:t xml:space="preserve">. </w:t>
+            </w:r>
+            <w:r>
+              <w:rPr>
+                <w:rFonts w:ascii="Calibri" w:eastAsia="Times New Roman" w:hAnsi="Calibri" w:cs="Times New Roman"/>
+                <w:color w:val="00000A"/>
+                <w:lang w:eastAsia="da-DK"/>
+              </w:rPr>
+              <w:t>R</w:t>
+            </w:r>
+            <w:r>
+              <w:rPr>
+                <w:rFonts w:ascii="Calibri" w:eastAsia="Times New Roman" w:hAnsi="Calibri" w:cs="Times New Roman"/>
+                <w:color w:val="00000A"/>
+                <w:lang w:eastAsia="da-DK"/>
+              </w:rPr>
+              <w:t xml:space="preserve">unning the test will reveal that the </w:t>
+            </w:r>
+            <w:r>
+              <w:rPr>
+                <w:rFonts w:ascii="Calibri" w:eastAsia="Times New Roman" w:hAnsi="Calibri" w:cs="Times New Roman"/>
+                <w:color w:val="00000A"/>
+                <w:lang w:eastAsia="da-DK"/>
+              </w:rPr>
+              <w:t>enumeration interface has not been implemented correctly yet</w:t>
+            </w:r>
+            <w:r>
+              <w:rPr>
+                <w:rFonts w:ascii="Calibri" w:eastAsia="Times New Roman" w:hAnsi="Calibri" w:cs="Times New Roman"/>
+                <w:color w:val="00000A"/>
+                <w:lang w:eastAsia="da-DK"/>
+              </w:rPr>
+              <w:t xml:space="preserve">. Open </w:t>
+            </w:r>
+            <w:r>
+              <w:rPr>
+                <w:rFonts w:ascii="Calibri" w:eastAsia="Times New Roman" w:hAnsi="Calibri" w:cs="Times New Roman"/>
+                <w:b/>
+                <w:color w:val="00000A"/>
+                <w:lang w:eastAsia="da-DK"/>
+              </w:rPr>
+              <w:t>EnumerableCatalog</w:t>
+            </w:r>
+            <w:r>
+              <w:rPr>
+                <w:rFonts w:ascii="Calibri" w:eastAsia="Times New Roman" w:hAnsi="Calibri" w:cs="Times New Roman"/>
+                <w:color w:val="00000A"/>
+                <w:lang w:eastAsia="da-DK"/>
+              </w:rPr>
+              <w:t xml:space="preserve"> </w:t>
+            </w:r>
+            <w:r>
+              <w:rPr>
+                <w:rFonts w:ascii="Calibri" w:eastAsia="Times New Roman" w:hAnsi="Calibri" w:cs="Times New Roman"/>
+                <w:color w:val="00000A"/>
+                <w:lang w:eastAsia="da-DK"/>
+              </w:rPr>
+              <w:t>and implement it correctly.</w:t>
+            </w:r>
+          </w:p>
+          <w:p>
+            <w:pPr>
+              <w:pStyle w:val="Listeafsnit"/>
+              <w:widowControl/>
+              <w:numPr>
+                <w:ilvl w:val="0"/>
+                <w:numId w:val="20"/>
+              </w:numPr>
+              <w:rPr>
+                <w:rFonts w:ascii="Calibri" w:eastAsia="Times New Roman" w:hAnsi="Calibri" w:cs="Times New Roman"/>
+                <w:color w:val="00000A"/>
+                <w:lang w:eastAsia="da-DK"/>
+              </w:rPr>
+            </w:pPr>
+            <w:r>
+              <w:rPr>
+                <w:rFonts w:ascii="Calibri" w:eastAsia="Times New Roman" w:hAnsi="Calibri" w:cs="Times New Roman"/>
+                <w:color w:val="00000A"/>
+                <w:lang w:eastAsia="da-DK"/>
+              </w:rPr>
+              <w:t xml:space="preserve">In all the steps above, we changed the type of the two properties in </w:t>
+            </w:r>
+            <w:r>
+              <w:rPr>
+                <w:rFonts w:ascii="Calibri" w:eastAsia="Times New Roman" w:hAnsi="Calibri" w:cs="Times New Roman"/>
+                <w:b/>
+                <w:color w:val="00000A"/>
+                <w:lang w:eastAsia="da-DK"/>
+              </w:rPr>
+              <w:t>Domain</w:t>
+            </w:r>
+            <w:r>
+              <w:rPr>
+                <w:rFonts w:ascii="Calibri" w:eastAsia="Times New Roman" w:hAnsi="Calibri" w:cs="Times New Roman"/>
+                <w:b/>
+                <w:color w:val="00000A"/>
+                <w:lang w:eastAsia="da-DK"/>
+              </w:rPr>
+              <w:softHyphen/>
+              <w:t>Model</w:t>
+            </w:r>
+            <w:r>
+              <w:rPr>
+                <w:rFonts w:ascii="Calibri" w:eastAsia="Times New Roman" w:hAnsi="Calibri" w:cs="Times New Roman"/>
+                <w:color w:val="00000A"/>
+                <w:lang w:eastAsia="da-DK"/>
+              </w:rPr>
+              <w:t xml:space="preserve"> to a class type. Why did we not use the interface types instead? Try it, and see what happens... Can (or should) we “fix” this?</w:t>
+            </w:r>
+          </w:p>
+          <w:p>
+            <w:pPr>
+              <w:widowControl/>
+              <w:rPr>
+                <w:rFonts w:ascii="Calibri" w:eastAsia="Times New Roman" w:hAnsi="Calibri" w:cs="Times New Roman"/>
+                <w:color w:val="00000A"/>
+                <w:lang w:eastAsia="da-DK"/>
+              </w:rPr>
+            </w:pPr>
           </w:p>
         </w:tc>
       </w:tr>
     </w:tbl>
+    <w:p>
+      <w:pPr>
+        <w:pStyle w:val="Brdtekst"/>
+        <w:ind w:left="0"/>
+      </w:pPr>
+    </w:p>
+    <w:p>
+      <w:pPr>
+        <w:rPr>
+          <w:rFonts w:ascii="Calibri" w:eastAsia="Calibri" w:hAnsi="Calibri"/>
+          <w:sz w:val="28"/>
+          <w:szCs w:val="28"/>
+        </w:rPr>
+      </w:pPr>
+      <w:r>
+        <w:br w:type="page"/>
+      </w:r>
+    </w:p>
     <w:p>
       <w:pPr>
         <w:widowControl/>
@@ -1060,32 +2390,1134 @@
         </w:rPr>
       </w:pPr>
     </w:p>
+    <w:tbl>
+      <w:tblPr>
+        <w:tblW w:w="9889" w:type="dxa"/>
+        <w:tblBorders>
+          <w:top w:val="single" w:sz="4" w:space="0" w:color="00000A"/>
+          <w:left w:val="single" w:sz="4" w:space="0" w:color="00000A"/>
+          <w:bottom w:val="single" w:sz="4" w:space="0" w:color="00000A"/>
+          <w:right w:val="single" w:sz="4" w:space="0" w:color="00000A"/>
+          <w:insideH w:val="single" w:sz="4" w:space="0" w:color="00000A"/>
+          <w:insideV w:val="single" w:sz="4" w:space="0" w:color="00000A"/>
+        </w:tblBorders>
+        <w:tblLook w:val="04A0" w:firstRow="1" w:lastRow="0" w:firstColumn="1" w:lastColumn="0" w:noHBand="0" w:noVBand="1"/>
+      </w:tblPr>
+      <w:tblGrid>
+        <w:gridCol w:w="1668"/>
+        <w:gridCol w:w="8221"/>
+      </w:tblGrid>
+      <w:tr>
+        <w:tc>
+          <w:tcPr>
+            <w:tcW w:w="1668" w:type="dxa"/>
+            <w:tcBorders>
+              <w:top w:val="single" w:sz="4" w:space="0" w:color="00000A"/>
+              <w:left w:val="single" w:sz="4" w:space="0" w:color="00000A"/>
+              <w:bottom w:val="single" w:sz="4" w:space="0" w:color="00000A"/>
+              <w:right w:val="single" w:sz="4" w:space="0" w:color="00000A"/>
+            </w:tcBorders>
+            <w:shd w:val="clear" w:color="auto" w:fill="auto"/>
+          </w:tcPr>
+          <w:p>
+            <w:pPr>
+              <w:widowControl/>
+              <w:rPr>
+                <w:rFonts w:ascii="Calibri" w:eastAsia="Times New Roman" w:hAnsi="Calibri" w:cs="Times New Roman"/>
+                <w:b/>
+                <w:color w:val="00000A"/>
+                <w:sz w:val="28"/>
+                <w:szCs w:val="24"/>
+                <w:lang w:eastAsia="da-DK"/>
+              </w:rPr>
+            </w:pPr>
+            <w:r>
+              <w:rPr>
+                <w:rFonts w:ascii="Calibri" w:eastAsia="Times New Roman" w:hAnsi="Calibri" w:cs="Times New Roman"/>
+                <w:b/>
+                <w:color w:val="00000A"/>
+                <w:sz w:val="28"/>
+                <w:szCs w:val="24"/>
+                <w:lang w:eastAsia="da-DK"/>
+              </w:rPr>
+              <w:t>Exercise</w:t>
+            </w:r>
+          </w:p>
+        </w:tc>
+        <w:tc>
+          <w:tcPr>
+            <w:tcW w:w="8220" w:type="dxa"/>
+            <w:tcBorders>
+              <w:top w:val="single" w:sz="4" w:space="0" w:color="00000A"/>
+              <w:left w:val="single" w:sz="4" w:space="0" w:color="00000A"/>
+              <w:bottom w:val="single" w:sz="4" w:space="0" w:color="00000A"/>
+              <w:right w:val="single" w:sz="4" w:space="0" w:color="00000A"/>
+            </w:tcBorders>
+            <w:shd w:val="clear" w:color="auto" w:fill="auto"/>
+          </w:tcPr>
+          <w:p>
+            <w:pPr>
+              <w:pStyle w:val="Overskrift2"/>
+              <w:ind w:left="0"/>
+              <w:rPr>
+                <w:lang w:eastAsia="da-DK"/>
+              </w:rPr>
+            </w:pPr>
+            <w:r>
+              <w:rPr>
+                <w:lang w:eastAsia="da-DK"/>
+              </w:rPr>
+              <w:t>OOP.4</w:t>
+            </w:r>
+            <w:r>
+              <w:rPr>
+                <w:lang w:eastAsia="da-DK"/>
+              </w:rPr>
+              <w:t>.</w:t>
+            </w:r>
+            <w:r>
+              <w:rPr>
+                <w:lang w:eastAsia="da-DK"/>
+              </w:rPr>
+              <w:t>2</w:t>
+            </w:r>
+            <w:bookmarkStart w:id="5" w:name="_GoBack"/>
+            <w:bookmarkEnd w:id="5"/>
+          </w:p>
+          <w:p>
+            <w:pPr>
+              <w:widowControl/>
+              <w:rPr>
+                <w:rFonts w:ascii="Calibri" w:eastAsia="Times New Roman" w:hAnsi="Calibri" w:cs="Times New Roman"/>
+                <w:color w:val="00000A"/>
+                <w:sz w:val="28"/>
+                <w:szCs w:val="24"/>
+                <w:lang w:eastAsia="da-DK"/>
+              </w:rPr>
+            </w:pPr>
+          </w:p>
+        </w:tc>
+      </w:tr>
+      <w:tr>
+        <w:tc>
+          <w:tcPr>
+            <w:tcW w:w="1668" w:type="dxa"/>
+            <w:tcBorders>
+              <w:top w:val="single" w:sz="4" w:space="0" w:color="00000A"/>
+              <w:left w:val="single" w:sz="4" w:space="0" w:color="00000A"/>
+              <w:bottom w:val="single" w:sz="4" w:space="0" w:color="00000A"/>
+              <w:right w:val="single" w:sz="4" w:space="0" w:color="00000A"/>
+            </w:tcBorders>
+            <w:shd w:val="clear" w:color="auto" w:fill="auto"/>
+          </w:tcPr>
+          <w:p>
+            <w:pPr>
+              <w:widowControl/>
+              <w:rPr>
+                <w:rFonts w:ascii="Calibri" w:eastAsia="Times New Roman" w:hAnsi="Calibri" w:cs="Times New Roman"/>
+                <w:b/>
+                <w:color w:val="00000A"/>
+                <w:sz w:val="28"/>
+                <w:szCs w:val="24"/>
+                <w:lang w:eastAsia="da-DK"/>
+              </w:rPr>
+            </w:pPr>
+            <w:r>
+              <w:rPr>
+                <w:rFonts w:ascii="Calibri" w:eastAsia="Times New Roman" w:hAnsi="Calibri" w:cs="Times New Roman"/>
+                <w:b/>
+                <w:color w:val="00000A"/>
+                <w:sz w:val="28"/>
+                <w:szCs w:val="24"/>
+                <w:lang w:eastAsia="da-DK"/>
+              </w:rPr>
+              <w:t>Solution</w:t>
+            </w:r>
+          </w:p>
+        </w:tc>
+        <w:tc>
+          <w:tcPr>
+            <w:tcW w:w="8220" w:type="dxa"/>
+            <w:tcBorders>
+              <w:top w:val="single" w:sz="4" w:space="0" w:color="00000A"/>
+              <w:left w:val="single" w:sz="4" w:space="0" w:color="00000A"/>
+              <w:bottom w:val="single" w:sz="4" w:space="0" w:color="00000A"/>
+              <w:right w:val="single" w:sz="4" w:space="0" w:color="00000A"/>
+            </w:tcBorders>
+            <w:shd w:val="clear" w:color="auto" w:fill="auto"/>
+          </w:tcPr>
+          <w:p>
+            <w:pPr>
+              <w:widowControl/>
+              <w:rPr>
+                <w:rFonts w:ascii="Calibri" w:eastAsia="Times New Roman" w:hAnsi="Calibri" w:cs="Times New Roman"/>
+                <w:b/>
+                <w:color w:val="00000A"/>
+                <w:sz w:val="28"/>
+                <w:szCs w:val="24"/>
+                <w:lang w:eastAsia="da-DK"/>
+              </w:rPr>
+            </w:pPr>
+            <w:r>
+              <w:rPr>
+                <w:rFonts w:ascii="Calibri" w:eastAsia="Times New Roman" w:hAnsi="Calibri" w:cs="Times New Roman"/>
+                <w:b/>
+                <w:color w:val="00000A"/>
+                <w:sz w:val="28"/>
+                <w:szCs w:val="24"/>
+                <w:lang w:eastAsia="da-DK"/>
+              </w:rPr>
+              <w:t>ImprovedCatalog</w:t>
+            </w:r>
+          </w:p>
+          <w:p>
+            <w:pPr>
+              <w:widowControl/>
+              <w:rPr>
+                <w:rFonts w:ascii="Calibri" w:eastAsia="Times New Roman" w:hAnsi="Calibri" w:cs="Times New Roman"/>
+                <w:color w:val="00000A"/>
+                <w:sz w:val="28"/>
+                <w:szCs w:val="24"/>
+                <w:lang w:eastAsia="da-DK"/>
+              </w:rPr>
+            </w:pPr>
+          </w:p>
+        </w:tc>
+      </w:tr>
+      <w:tr>
+        <w:tc>
+          <w:tcPr>
+            <w:tcW w:w="1668" w:type="dxa"/>
+            <w:tcBorders>
+              <w:top w:val="single" w:sz="4" w:space="0" w:color="00000A"/>
+              <w:left w:val="single" w:sz="4" w:space="0" w:color="00000A"/>
+              <w:bottom w:val="single" w:sz="4" w:space="0" w:color="00000A"/>
+              <w:right w:val="single" w:sz="4" w:space="0" w:color="00000A"/>
+            </w:tcBorders>
+            <w:shd w:val="clear" w:color="auto" w:fill="auto"/>
+          </w:tcPr>
+          <w:p>
+            <w:pPr>
+              <w:widowControl/>
+              <w:rPr>
+                <w:rFonts w:ascii="Calibri" w:eastAsia="Times New Roman" w:hAnsi="Calibri" w:cs="Times New Roman"/>
+                <w:b/>
+                <w:color w:val="00000A"/>
+                <w:sz w:val="28"/>
+                <w:szCs w:val="24"/>
+                <w:lang w:eastAsia="da-DK"/>
+              </w:rPr>
+            </w:pPr>
+            <w:r>
+              <w:rPr>
+                <w:rFonts w:ascii="Calibri" w:eastAsia="Times New Roman" w:hAnsi="Calibri" w:cs="Times New Roman"/>
+                <w:b/>
+                <w:color w:val="00000A"/>
+                <w:sz w:val="28"/>
+                <w:szCs w:val="24"/>
+                <w:lang w:eastAsia="da-DK"/>
+              </w:rPr>
+              <w:t>Purpose</w:t>
+            </w:r>
+          </w:p>
+        </w:tc>
+        <w:tc>
+          <w:tcPr>
+            <w:tcW w:w="8220" w:type="dxa"/>
+            <w:tcBorders>
+              <w:top w:val="single" w:sz="4" w:space="0" w:color="00000A"/>
+              <w:left w:val="single" w:sz="4" w:space="0" w:color="00000A"/>
+              <w:bottom w:val="single" w:sz="4" w:space="0" w:color="00000A"/>
+              <w:right w:val="single" w:sz="4" w:space="0" w:color="00000A"/>
+            </w:tcBorders>
+            <w:shd w:val="clear" w:color="auto" w:fill="auto"/>
+          </w:tcPr>
+          <w:p>
+            <w:pPr>
+              <w:widowControl/>
+              <w:rPr>
+                <w:rFonts w:ascii="Calibri" w:eastAsia="Times New Roman" w:hAnsi="Calibri" w:cs="Times New Roman"/>
+                <w:color w:val="00000A"/>
+                <w:sz w:val="28"/>
+                <w:szCs w:val="24"/>
+                <w:lang w:eastAsia="da-DK"/>
+              </w:rPr>
+            </w:pPr>
+            <w:r>
+              <w:rPr>
+                <w:rFonts w:ascii="Calibri" w:eastAsia="Times New Roman" w:hAnsi="Calibri" w:cs="Times New Roman"/>
+                <w:color w:val="00000A"/>
+                <w:sz w:val="28"/>
+                <w:szCs w:val="24"/>
+                <w:lang w:eastAsia="da-DK"/>
+              </w:rPr>
+              <w:t>See the index operator and enumeration interface in action.</w:t>
+            </w:r>
+          </w:p>
+          <w:p>
+            <w:pPr>
+              <w:widowControl/>
+              <w:rPr>
+                <w:rFonts w:ascii="Calibri" w:eastAsia="Times New Roman" w:hAnsi="Calibri" w:cs="Times New Roman"/>
+                <w:color w:val="00000A"/>
+                <w:sz w:val="28"/>
+                <w:szCs w:val="24"/>
+                <w:lang w:eastAsia="da-DK"/>
+              </w:rPr>
+            </w:pPr>
+          </w:p>
+        </w:tc>
+      </w:tr>
+      <w:tr>
+        <w:tc>
+          <w:tcPr>
+            <w:tcW w:w="1668" w:type="dxa"/>
+            <w:tcBorders>
+              <w:top w:val="single" w:sz="4" w:space="0" w:color="00000A"/>
+              <w:left w:val="single" w:sz="4" w:space="0" w:color="00000A"/>
+              <w:bottom w:val="single" w:sz="4" w:space="0" w:color="00000A"/>
+              <w:right w:val="single" w:sz="4" w:space="0" w:color="00000A"/>
+            </w:tcBorders>
+            <w:shd w:val="clear" w:color="auto" w:fill="auto"/>
+          </w:tcPr>
+          <w:p>
+            <w:pPr>
+              <w:widowControl/>
+              <w:rPr>
+                <w:rFonts w:ascii="Calibri" w:eastAsia="Times New Roman" w:hAnsi="Calibri" w:cs="Times New Roman"/>
+                <w:b/>
+                <w:color w:val="00000A"/>
+                <w:sz w:val="28"/>
+                <w:szCs w:val="24"/>
+                <w:lang w:eastAsia="da-DK"/>
+              </w:rPr>
+            </w:pPr>
+            <w:r>
+              <w:rPr>
+                <w:rFonts w:ascii="Calibri" w:eastAsia="Times New Roman" w:hAnsi="Calibri" w:cs="Times New Roman"/>
+                <w:b/>
+                <w:color w:val="00000A"/>
+                <w:sz w:val="28"/>
+                <w:szCs w:val="24"/>
+                <w:lang w:eastAsia="da-DK"/>
+              </w:rPr>
+              <w:t>Description</w:t>
+            </w:r>
+          </w:p>
+        </w:tc>
+        <w:tc>
+          <w:tcPr>
+            <w:tcW w:w="8220" w:type="dxa"/>
+            <w:tcBorders>
+              <w:top w:val="single" w:sz="4" w:space="0" w:color="00000A"/>
+              <w:left w:val="single" w:sz="4" w:space="0" w:color="00000A"/>
+              <w:bottom w:val="single" w:sz="4" w:space="0" w:color="00000A"/>
+              <w:right w:val="single" w:sz="4" w:space="0" w:color="00000A"/>
+            </w:tcBorders>
+            <w:shd w:val="clear" w:color="auto" w:fill="auto"/>
+          </w:tcPr>
+          <w:p>
+            <w:pPr>
+              <w:widowControl/>
+              <w:rPr>
+                <w:rFonts w:ascii="Calibri" w:eastAsia="Times New Roman" w:hAnsi="Calibri" w:cs="Times New Roman"/>
+                <w:color w:val="00000A"/>
+                <w:sz w:val="24"/>
+                <w:szCs w:val="24"/>
+                <w:lang w:eastAsia="da-DK"/>
+              </w:rPr>
+            </w:pPr>
+            <w:r>
+              <w:rPr>
+                <w:rFonts w:ascii="Calibri" w:eastAsia="Times New Roman" w:hAnsi="Calibri" w:cs="Times New Roman"/>
+                <w:color w:val="00000A"/>
+                <w:sz w:val="24"/>
+                <w:szCs w:val="24"/>
+                <w:lang w:eastAsia="da-DK"/>
+              </w:rPr>
+              <w:t xml:space="preserve">The project contains several interfaces and classes related to the concept of a </w:t>
+            </w:r>
+            <w:r>
+              <w:rPr>
+                <w:rFonts w:ascii="Calibri" w:eastAsia="Times New Roman" w:hAnsi="Calibri" w:cs="Times New Roman"/>
+                <w:b/>
+                <w:color w:val="00000A"/>
+                <w:sz w:val="24"/>
+                <w:szCs w:val="24"/>
+                <w:lang w:eastAsia="da-DK"/>
+              </w:rPr>
+              <w:t>catalog</w:t>
+            </w:r>
+            <w:r>
+              <w:rPr>
+                <w:rFonts w:ascii="Calibri" w:eastAsia="Times New Roman" w:hAnsi="Calibri" w:cs="Times New Roman"/>
+                <w:color w:val="00000A"/>
+                <w:sz w:val="24"/>
+                <w:szCs w:val="24"/>
+                <w:lang w:eastAsia="da-DK"/>
+              </w:rPr>
+              <w:t>. A catalog is simply a container for a collection of values of one specific type. A catalog will typically support essential CRUD operations, and possibly other general-purpose methods and properties.</w:t>
+            </w:r>
+          </w:p>
+          <w:p>
+            <w:pPr>
+              <w:widowControl/>
+              <w:rPr>
+                <w:rFonts w:ascii="Calibri" w:eastAsia="Times New Roman" w:hAnsi="Calibri" w:cs="Times New Roman"/>
+                <w:color w:val="00000A"/>
+                <w:sz w:val="24"/>
+                <w:szCs w:val="24"/>
+                <w:lang w:eastAsia="da-DK"/>
+              </w:rPr>
+            </w:pPr>
+          </w:p>
+          <w:p>
+            <w:pPr>
+              <w:widowControl/>
+              <w:rPr>
+                <w:rFonts w:ascii="Calibri" w:eastAsia="Times New Roman" w:hAnsi="Calibri" w:cs="Times New Roman"/>
+                <w:color w:val="00000A"/>
+                <w:sz w:val="24"/>
+                <w:szCs w:val="24"/>
+                <w:lang w:eastAsia="da-DK"/>
+              </w:rPr>
+            </w:pPr>
+            <w:r>
+              <w:rPr>
+                <w:rFonts w:ascii="Calibri" w:eastAsia="Times New Roman" w:hAnsi="Calibri" w:cs="Times New Roman"/>
+                <w:color w:val="00000A"/>
+                <w:sz w:val="24"/>
+                <w:szCs w:val="24"/>
+                <w:lang w:eastAsia="da-DK"/>
+              </w:rPr>
+              <w:t xml:space="preserve">The folder </w:t>
+            </w:r>
+            <w:r>
+              <w:rPr>
+                <w:rFonts w:ascii="Calibri" w:eastAsia="Times New Roman" w:hAnsi="Calibri" w:cs="Times New Roman"/>
+                <w:b/>
+                <w:color w:val="00000A"/>
+                <w:sz w:val="24"/>
+                <w:szCs w:val="24"/>
+                <w:lang w:eastAsia="da-DK"/>
+              </w:rPr>
+              <w:t>CatalogBaseClasses</w:t>
+            </w:r>
+            <w:r>
+              <w:rPr>
+                <w:rFonts w:ascii="Calibri" w:eastAsia="Times New Roman" w:hAnsi="Calibri" w:cs="Times New Roman"/>
+                <w:color w:val="00000A"/>
+                <w:sz w:val="24"/>
+                <w:szCs w:val="24"/>
+                <w:lang w:eastAsia="da-DK"/>
+              </w:rPr>
+              <w:t xml:space="preserve"> contains interface definitions and imple</w:t>
+            </w:r>
+            <w:r>
+              <w:rPr>
+                <w:rFonts w:ascii="Calibri" w:eastAsia="Times New Roman" w:hAnsi="Calibri" w:cs="Times New Roman"/>
+                <w:color w:val="00000A"/>
+                <w:sz w:val="24"/>
+                <w:szCs w:val="24"/>
+                <w:lang w:eastAsia="da-DK"/>
+              </w:rPr>
+              <w:softHyphen/>
+              <w:t>menta</w:t>
+            </w:r>
+            <w:r>
+              <w:rPr>
+                <w:rFonts w:ascii="Calibri" w:eastAsia="Times New Roman" w:hAnsi="Calibri" w:cs="Times New Roman"/>
+                <w:color w:val="00000A"/>
+                <w:sz w:val="24"/>
+                <w:szCs w:val="24"/>
+                <w:lang w:eastAsia="da-DK"/>
+              </w:rPr>
+              <w:softHyphen/>
+            </w:r>
+            <w:r>
+              <w:rPr>
+                <w:rFonts w:ascii="Calibri" w:eastAsia="Times New Roman" w:hAnsi="Calibri" w:cs="Times New Roman"/>
+                <w:color w:val="00000A"/>
+                <w:sz w:val="24"/>
+                <w:szCs w:val="24"/>
+                <w:lang w:eastAsia="da-DK"/>
+              </w:rPr>
+              <w:t xml:space="preserve">tions of several variants of catalogs. These classes and interfaces are then used in the classes in the </w:t>
+            </w:r>
+            <w:r>
+              <w:rPr>
+                <w:rFonts w:ascii="Calibri" w:eastAsia="Times New Roman" w:hAnsi="Calibri" w:cs="Times New Roman"/>
+                <w:b/>
+                <w:color w:val="00000A"/>
+                <w:sz w:val="24"/>
+                <w:szCs w:val="24"/>
+                <w:lang w:eastAsia="da-DK"/>
+              </w:rPr>
+              <w:t>Model</w:t>
+            </w:r>
+            <w:r>
+              <w:rPr>
+                <w:rFonts w:ascii="Calibri" w:eastAsia="Times New Roman" w:hAnsi="Calibri" w:cs="Times New Roman"/>
+                <w:color w:val="00000A"/>
+                <w:sz w:val="24"/>
+                <w:szCs w:val="24"/>
+                <w:lang w:eastAsia="da-DK"/>
+              </w:rPr>
+              <w:t xml:space="preserve"> folder, and in the </w:t>
+            </w:r>
+            <w:r>
+              <w:rPr>
+                <w:rFonts w:ascii="Calibri" w:eastAsia="Times New Roman" w:hAnsi="Calibri" w:cs="Times New Roman"/>
+                <w:b/>
+                <w:color w:val="00000A"/>
+                <w:sz w:val="24"/>
+                <w:szCs w:val="24"/>
+                <w:lang w:eastAsia="da-DK"/>
+              </w:rPr>
+              <w:t>Run</w:t>
+            </w:r>
+            <w:r>
+              <w:rPr>
+                <w:rFonts w:ascii="Calibri" w:eastAsia="Times New Roman" w:hAnsi="Calibri" w:cs="Times New Roman"/>
+                <w:color w:val="00000A"/>
+                <w:sz w:val="24"/>
+                <w:szCs w:val="24"/>
+                <w:lang w:eastAsia="da-DK"/>
+              </w:rPr>
+              <w:t xml:space="preserve"> method in the </w:t>
+            </w:r>
+            <w:r>
+              <w:rPr>
+                <w:rFonts w:ascii="Calibri" w:eastAsia="Times New Roman" w:hAnsi="Calibri" w:cs="Times New Roman"/>
+                <w:b/>
+                <w:color w:val="00000A"/>
+                <w:sz w:val="24"/>
+                <w:szCs w:val="24"/>
+                <w:lang w:eastAsia="da-DK"/>
+              </w:rPr>
+              <w:t>Tester</w:t>
+            </w:r>
+            <w:r>
+              <w:rPr>
+                <w:rFonts w:ascii="Calibri" w:eastAsia="Times New Roman" w:hAnsi="Calibri" w:cs="Times New Roman"/>
+                <w:color w:val="00000A"/>
+                <w:sz w:val="24"/>
+                <w:szCs w:val="24"/>
+                <w:lang w:eastAsia="da-DK"/>
+              </w:rPr>
+              <w:t xml:space="preserve"> class.</w:t>
+            </w:r>
+          </w:p>
+          <w:p>
+            <w:pPr>
+              <w:widowControl/>
+              <w:rPr>
+                <w:rFonts w:ascii="Calibri" w:eastAsia="Times New Roman" w:hAnsi="Calibri" w:cs="Times New Roman"/>
+                <w:color w:val="00000A"/>
+                <w:sz w:val="28"/>
+                <w:szCs w:val="24"/>
+                <w:lang w:eastAsia="da-DK"/>
+              </w:rPr>
+            </w:pPr>
+          </w:p>
+        </w:tc>
+      </w:tr>
+      <w:tr>
+        <w:tc>
+          <w:tcPr>
+            <w:tcW w:w="1668" w:type="dxa"/>
+            <w:tcBorders>
+              <w:top w:val="single" w:sz="4" w:space="0" w:color="00000A"/>
+              <w:left w:val="single" w:sz="4" w:space="0" w:color="00000A"/>
+              <w:bottom w:val="single" w:sz="4" w:space="0" w:color="00000A"/>
+              <w:right w:val="single" w:sz="4" w:space="0" w:color="00000A"/>
+            </w:tcBorders>
+            <w:shd w:val="clear" w:color="auto" w:fill="auto"/>
+          </w:tcPr>
+          <w:p>
+            <w:pPr>
+              <w:widowControl/>
+              <w:rPr>
+                <w:rFonts w:ascii="Calibri" w:eastAsia="Times New Roman" w:hAnsi="Calibri" w:cs="Times New Roman"/>
+                <w:b/>
+                <w:color w:val="00000A"/>
+                <w:sz w:val="28"/>
+                <w:szCs w:val="24"/>
+                <w:lang w:eastAsia="da-DK"/>
+              </w:rPr>
+            </w:pPr>
+            <w:r>
+              <w:rPr>
+                <w:rFonts w:ascii="Calibri" w:eastAsia="Times New Roman" w:hAnsi="Calibri" w:cs="Times New Roman"/>
+                <w:b/>
+                <w:color w:val="00000A"/>
+                <w:sz w:val="28"/>
+                <w:szCs w:val="24"/>
+                <w:lang w:eastAsia="da-DK"/>
+              </w:rPr>
+              <w:t>Steps</w:t>
+            </w:r>
+          </w:p>
+        </w:tc>
+        <w:tc>
+          <w:tcPr>
+            <w:tcW w:w="8220" w:type="dxa"/>
+            <w:tcBorders>
+              <w:top w:val="single" w:sz="4" w:space="0" w:color="00000A"/>
+              <w:left w:val="single" w:sz="4" w:space="0" w:color="00000A"/>
+              <w:bottom w:val="single" w:sz="4" w:space="0" w:color="00000A"/>
+              <w:right w:val="single" w:sz="4" w:space="0" w:color="00000A"/>
+            </w:tcBorders>
+            <w:shd w:val="clear" w:color="auto" w:fill="auto"/>
+          </w:tcPr>
+          <w:p>
+            <w:pPr>
+              <w:pStyle w:val="Listeafsnit"/>
+              <w:widowControl/>
+              <w:numPr>
+                <w:ilvl w:val="0"/>
+                <w:numId w:val="21"/>
+              </w:numPr>
+              <w:rPr>
+                <w:rFonts w:ascii="Calibri" w:eastAsia="Times New Roman" w:hAnsi="Calibri" w:cs="Times New Roman"/>
+                <w:color w:val="00000A"/>
+                <w:lang w:eastAsia="da-DK"/>
+              </w:rPr>
+            </w:pPr>
+            <w:r>
+              <w:rPr>
+                <w:rFonts w:ascii="Calibri" w:eastAsia="Times New Roman" w:hAnsi="Calibri" w:cs="Times New Roman"/>
+                <w:color w:val="00000A"/>
+                <w:lang w:eastAsia="da-DK"/>
+              </w:rPr>
+              <w:t xml:space="preserve">Study the interfaces and class definitions in the </w:t>
+            </w:r>
+            <w:r>
+              <w:rPr>
+                <w:rFonts w:ascii="Calibri" w:eastAsia="Times New Roman" w:hAnsi="Calibri" w:cs="Times New Roman"/>
+                <w:b/>
+                <w:color w:val="00000A"/>
+                <w:lang w:eastAsia="da-DK"/>
+              </w:rPr>
+              <w:t>CatalogBaseClasses</w:t>
+            </w:r>
+            <w:r>
+              <w:rPr>
+                <w:rFonts w:ascii="Calibri" w:eastAsia="Times New Roman" w:hAnsi="Calibri" w:cs="Times New Roman"/>
+                <w:color w:val="00000A"/>
+                <w:lang w:eastAsia="da-DK"/>
+              </w:rPr>
+              <w:t xml:space="preserve"> folder, and be sure you understand the role of each interface and class.</w:t>
+            </w:r>
+            <w:r>
+              <w:rPr>
+                <w:rFonts w:ascii="Calibri" w:eastAsia="Times New Roman" w:hAnsi="Calibri" w:cs="Times New Roman"/>
+                <w:b/>
+                <w:color w:val="00000A"/>
+                <w:lang w:eastAsia="da-DK"/>
+              </w:rPr>
+              <w:t xml:space="preserve"> </w:t>
+            </w:r>
+            <w:r>
+              <w:rPr>
+                <w:rFonts w:ascii="Calibri" w:eastAsia="Times New Roman" w:hAnsi="Calibri" w:cs="Times New Roman"/>
+                <w:color w:val="00000A"/>
+                <w:lang w:eastAsia="da-DK"/>
+              </w:rPr>
+              <w:t>(</w:t>
+            </w:r>
+            <w:r>
+              <w:rPr>
+                <w:rFonts w:ascii="Calibri" w:eastAsia="Times New Roman" w:hAnsi="Calibri" w:cs="Times New Roman"/>
+                <w:b/>
+                <w:color w:val="00000A"/>
+                <w:lang w:eastAsia="da-DK"/>
+              </w:rPr>
+              <w:t>NB</w:t>
+            </w:r>
+            <w:r>
+              <w:rPr>
+                <w:rFonts w:ascii="Calibri" w:eastAsia="Times New Roman" w:hAnsi="Calibri" w:cs="Times New Roman"/>
+                <w:color w:val="00000A"/>
+                <w:lang w:eastAsia="da-DK"/>
+              </w:rPr>
+              <w:t>: implementation of two of the classes is not complete yet – see below).</w:t>
+            </w:r>
+          </w:p>
+          <w:p>
+            <w:pPr>
+              <w:pStyle w:val="Listeafsnit"/>
+              <w:widowControl/>
+              <w:numPr>
+                <w:ilvl w:val="0"/>
+                <w:numId w:val="21"/>
+              </w:numPr>
+              <w:rPr>
+                <w:rFonts w:ascii="Calibri" w:eastAsia="Times New Roman" w:hAnsi="Calibri" w:cs="Times New Roman"/>
+                <w:color w:val="00000A"/>
+                <w:lang w:eastAsia="da-DK"/>
+              </w:rPr>
+            </w:pPr>
+            <w:r>
+              <w:rPr>
+                <w:rFonts w:ascii="Calibri" w:eastAsia="Times New Roman" w:hAnsi="Calibri" w:cs="Times New Roman"/>
+                <w:color w:val="00000A"/>
+                <w:lang w:eastAsia="da-DK"/>
+              </w:rPr>
+              <w:t xml:space="preserve">Study the </w:t>
+            </w:r>
+            <w:r>
+              <w:rPr>
+                <w:rFonts w:ascii="Calibri" w:eastAsia="Times New Roman" w:hAnsi="Calibri" w:cs="Times New Roman"/>
+                <w:b/>
+                <w:color w:val="00000A"/>
+                <w:lang w:eastAsia="da-DK"/>
+              </w:rPr>
+              <w:t>DomainModel</w:t>
+            </w:r>
+            <w:r>
+              <w:rPr>
+                <w:rFonts w:ascii="Calibri" w:eastAsia="Times New Roman" w:hAnsi="Calibri" w:cs="Times New Roman"/>
+                <w:color w:val="00000A"/>
+                <w:lang w:eastAsia="da-DK"/>
+              </w:rPr>
+              <w:t xml:space="preserve"> class. Note that the type of the two properties referring to catalog objects is set to </w:t>
+            </w:r>
+            <w:r>
+              <w:rPr>
+                <w:rFonts w:ascii="Calibri" w:eastAsia="Times New Roman" w:hAnsi="Calibri" w:cs="Times New Roman"/>
+                <w:b/>
+                <w:color w:val="00000A"/>
+                <w:lang w:eastAsia="da-DK"/>
+              </w:rPr>
+              <w:t>IAll&lt;…&gt;</w:t>
+            </w:r>
+            <w:r>
+              <w:rPr>
+                <w:rFonts w:ascii="Calibri" w:eastAsia="Times New Roman" w:hAnsi="Calibri" w:cs="Times New Roman"/>
+                <w:color w:val="00000A"/>
+                <w:lang w:eastAsia="da-DK"/>
+              </w:rPr>
+              <w:t>.</w:t>
+            </w:r>
+          </w:p>
+          <w:p>
+            <w:pPr>
+              <w:pStyle w:val="Listeafsnit"/>
+              <w:widowControl/>
+              <w:numPr>
+                <w:ilvl w:val="0"/>
+                <w:numId w:val="21"/>
+              </w:numPr>
+              <w:rPr>
+                <w:rFonts w:ascii="Calibri" w:eastAsia="Times New Roman" w:hAnsi="Calibri" w:cs="Times New Roman"/>
+                <w:color w:val="00000A"/>
+                <w:lang w:eastAsia="da-DK"/>
+              </w:rPr>
+            </w:pPr>
+            <w:r>
+              <w:rPr>
+                <w:rFonts w:ascii="Calibri" w:eastAsia="Times New Roman" w:hAnsi="Calibri" w:cs="Times New Roman"/>
+                <w:color w:val="00000A"/>
+                <w:lang w:eastAsia="da-DK"/>
+              </w:rPr>
+              <w:t xml:space="preserve">Go to the </w:t>
+            </w:r>
+            <w:r>
+              <w:rPr>
+                <w:rFonts w:ascii="Calibri" w:eastAsia="Times New Roman" w:hAnsi="Calibri" w:cs="Times New Roman"/>
+                <w:b/>
+                <w:color w:val="00000A"/>
+                <w:lang w:eastAsia="da-DK"/>
+              </w:rPr>
+              <w:t>Tester</w:t>
+            </w:r>
+            <w:r>
+              <w:rPr>
+                <w:rFonts w:ascii="Calibri" w:eastAsia="Times New Roman" w:hAnsi="Calibri" w:cs="Times New Roman"/>
+                <w:color w:val="00000A"/>
+                <w:lang w:eastAsia="da-DK"/>
+              </w:rPr>
+              <w:t xml:space="preserve"> class. In the </w:t>
+            </w:r>
+            <w:r>
+              <w:rPr>
+                <w:rFonts w:ascii="Calibri" w:eastAsia="Times New Roman" w:hAnsi="Calibri" w:cs="Times New Roman"/>
+                <w:b/>
+                <w:color w:val="00000A"/>
+                <w:lang w:eastAsia="da-DK"/>
+              </w:rPr>
+              <w:t>Run</w:t>
+            </w:r>
+            <w:r>
+              <w:rPr>
+                <w:rFonts w:ascii="Calibri" w:eastAsia="Times New Roman" w:hAnsi="Calibri" w:cs="Times New Roman"/>
+                <w:color w:val="00000A"/>
+                <w:lang w:eastAsia="da-DK"/>
+              </w:rPr>
+              <w:t xml:space="preserve"> method, we are initially only calling the test method </w:t>
+            </w:r>
+            <w:r>
+              <w:rPr>
+                <w:rFonts w:ascii="Calibri" w:eastAsia="Times New Roman" w:hAnsi="Calibri" w:cs="Times New Roman"/>
+                <w:b/>
+                <w:color w:val="00000A"/>
+                <w:lang w:eastAsia="da-DK"/>
+              </w:rPr>
+              <w:t>TestIterateOverAll</w:t>
+            </w:r>
+            <w:r>
+              <w:rPr>
+                <w:rFonts w:ascii="Calibri" w:eastAsia="Times New Roman" w:hAnsi="Calibri" w:cs="Times New Roman"/>
+                <w:color w:val="00000A"/>
+                <w:lang w:eastAsia="da-DK"/>
+              </w:rPr>
+              <w:t xml:space="preserve">. Take a look at </w:t>
+            </w:r>
+            <w:r>
+              <w:rPr>
+                <w:rFonts w:ascii="Calibri" w:eastAsia="Times New Roman" w:hAnsi="Calibri" w:cs="Times New Roman"/>
+                <w:b/>
+                <w:color w:val="00000A"/>
+                <w:lang w:eastAsia="da-DK"/>
+              </w:rPr>
+              <w:t>TestIterateOverAll</w:t>
+            </w:r>
+            <w:r>
+              <w:rPr>
+                <w:rFonts w:ascii="Calibri" w:eastAsia="Times New Roman" w:hAnsi="Calibri" w:cs="Times New Roman"/>
+                <w:color w:val="00000A"/>
+                <w:lang w:eastAsia="da-DK"/>
+              </w:rPr>
+              <w:t>, and make sure you understand what it tests.</w:t>
+            </w:r>
+          </w:p>
+          <w:p>
+            <w:pPr>
+              <w:pStyle w:val="Listeafsnit"/>
+              <w:widowControl/>
+              <w:numPr>
+                <w:ilvl w:val="0"/>
+                <w:numId w:val="21"/>
+              </w:numPr>
+              <w:rPr>
+                <w:rFonts w:ascii="Calibri" w:eastAsia="Times New Roman" w:hAnsi="Calibri" w:cs="Times New Roman"/>
+                <w:color w:val="00000A"/>
+                <w:lang w:eastAsia="da-DK"/>
+              </w:rPr>
+            </w:pPr>
+            <w:r>
+              <w:rPr>
+                <w:rFonts w:ascii="Calibri" w:eastAsia="Times New Roman" w:hAnsi="Calibri" w:cs="Times New Roman"/>
+                <w:color w:val="00000A"/>
+                <w:lang w:eastAsia="da-DK"/>
+              </w:rPr>
+              <w:t xml:space="preserve">In the </w:t>
+            </w:r>
+            <w:r>
+              <w:rPr>
+                <w:rFonts w:ascii="Calibri" w:eastAsia="Times New Roman" w:hAnsi="Calibri" w:cs="Times New Roman"/>
+                <w:b/>
+                <w:color w:val="00000A"/>
+                <w:lang w:eastAsia="da-DK"/>
+              </w:rPr>
+              <w:t>Run</w:t>
+            </w:r>
+            <w:r>
+              <w:rPr>
+                <w:rFonts w:ascii="Calibri" w:eastAsia="Times New Roman" w:hAnsi="Calibri" w:cs="Times New Roman"/>
+                <w:color w:val="00000A"/>
+                <w:lang w:eastAsia="da-DK"/>
+              </w:rPr>
+              <w:t xml:space="preserve"> method, now uncomment the section consisting of calls of </w:t>
+            </w:r>
+            <w:r>
+              <w:rPr>
+                <w:rFonts w:ascii="Calibri" w:eastAsia="Times New Roman" w:hAnsi="Calibri" w:cs="Times New Roman"/>
+                <w:b/>
+                <w:color w:val="00000A"/>
+                <w:lang w:eastAsia="da-DK"/>
+              </w:rPr>
+              <w:t>TestRead</w:t>
+            </w:r>
+            <w:r>
+              <w:rPr>
+                <w:rFonts w:ascii="Calibri" w:eastAsia="Times New Roman" w:hAnsi="Calibri" w:cs="Times New Roman"/>
+                <w:color w:val="00000A"/>
+                <w:lang w:eastAsia="da-DK"/>
+              </w:rPr>
+              <w:t xml:space="preserve"> (also take a look at the </w:t>
+            </w:r>
+            <w:r>
+              <w:rPr>
+                <w:rFonts w:ascii="Calibri" w:eastAsia="Times New Roman" w:hAnsi="Calibri" w:cs="Times New Roman"/>
+                <w:b/>
+                <w:color w:val="00000A"/>
+                <w:lang w:eastAsia="da-DK"/>
+              </w:rPr>
+              <w:t>TestRead</w:t>
+            </w:r>
+            <w:r>
+              <w:rPr>
+                <w:rFonts w:ascii="Calibri" w:eastAsia="Times New Roman" w:hAnsi="Calibri" w:cs="Times New Roman"/>
+                <w:color w:val="00000A"/>
+                <w:lang w:eastAsia="da-DK"/>
+              </w:rPr>
+              <w:t xml:space="preserve"> method itself). As it stands, this code cannot be compiled. Why not…?</w:t>
+            </w:r>
+          </w:p>
+          <w:p>
+            <w:pPr>
+              <w:pStyle w:val="Listeafsnit"/>
+              <w:widowControl/>
+              <w:numPr>
+                <w:ilvl w:val="0"/>
+                <w:numId w:val="21"/>
+              </w:numPr>
+              <w:rPr>
+                <w:rFonts w:ascii="Calibri" w:eastAsia="Times New Roman" w:hAnsi="Calibri" w:cs="Times New Roman"/>
+                <w:color w:val="00000A"/>
+                <w:lang w:eastAsia="da-DK"/>
+              </w:rPr>
+            </w:pPr>
+            <w:r>
+              <w:rPr>
+                <w:rFonts w:ascii="Calibri" w:eastAsia="Times New Roman" w:hAnsi="Calibri" w:cs="Times New Roman"/>
+                <w:color w:val="00000A"/>
+                <w:lang w:eastAsia="da-DK"/>
+              </w:rPr>
+              <w:t xml:space="preserve">In the </w:t>
+            </w:r>
+            <w:r>
+              <w:rPr>
+                <w:rFonts w:ascii="Calibri" w:eastAsia="Times New Roman" w:hAnsi="Calibri" w:cs="Times New Roman"/>
+                <w:b/>
+                <w:color w:val="00000A"/>
+                <w:lang w:eastAsia="da-DK"/>
+              </w:rPr>
+              <w:t>DomainModel</w:t>
+            </w:r>
+            <w:r>
+              <w:rPr>
+                <w:rFonts w:ascii="Calibri" w:eastAsia="Times New Roman" w:hAnsi="Calibri" w:cs="Times New Roman"/>
+                <w:color w:val="00000A"/>
+                <w:lang w:eastAsia="da-DK"/>
+              </w:rPr>
+              <w:t xml:space="preserve"> class, change the type of the two properties to </w:t>
+            </w:r>
+            <w:r>
+              <w:rPr>
+                <w:rFonts w:ascii="Calibri" w:eastAsia="Times New Roman" w:hAnsi="Calibri" w:cs="Times New Roman"/>
+                <w:b/>
+                <w:color w:val="00000A"/>
+                <w:lang w:eastAsia="da-DK"/>
+              </w:rPr>
+              <w:t>Catalog&lt;…,…&gt;</w:t>
+            </w:r>
+            <w:r>
+              <w:rPr>
+                <w:rFonts w:ascii="Calibri" w:eastAsia="Times New Roman" w:hAnsi="Calibri" w:cs="Times New Roman"/>
+                <w:color w:val="00000A"/>
+                <w:lang w:eastAsia="da-DK"/>
+              </w:rPr>
+              <w:t>, and see what effect this has.</w:t>
+            </w:r>
+            <w:r>
+              <w:rPr>
+                <w:rFonts w:ascii="Calibri" w:eastAsia="Times New Roman" w:hAnsi="Calibri" w:cs="Times New Roman"/>
+                <w:color w:val="00000A"/>
+                <w:lang w:eastAsia="da-DK"/>
+              </w:rPr>
+              <w:tab/>
+            </w:r>
+          </w:p>
+          <w:p>
+            <w:pPr>
+              <w:pStyle w:val="Listeafsnit"/>
+              <w:widowControl/>
+              <w:numPr>
+                <w:ilvl w:val="0"/>
+                <w:numId w:val="21"/>
+              </w:numPr>
+              <w:rPr>
+                <w:rFonts w:ascii="Calibri" w:eastAsia="Times New Roman" w:hAnsi="Calibri" w:cs="Times New Roman"/>
+                <w:color w:val="00000A"/>
+                <w:lang w:eastAsia="da-DK"/>
+              </w:rPr>
+            </w:pPr>
+            <w:r>
+              <w:rPr>
+                <w:rFonts w:ascii="Calibri" w:eastAsia="Times New Roman" w:hAnsi="Calibri" w:cs="Times New Roman"/>
+                <w:color w:val="00000A"/>
+                <w:lang w:eastAsia="da-DK"/>
+              </w:rPr>
+              <w:t>Perform steps 4 and 5 again for the next code section. In this case, you need to change the type of the properties to</w:t>
+            </w:r>
+            <w:r>
+              <w:rPr>
+                <w:rFonts w:ascii="Calibri" w:eastAsia="Times New Roman" w:hAnsi="Calibri" w:cs="Times New Roman"/>
+                <w:b/>
+                <w:color w:val="00000A"/>
+                <w:lang w:eastAsia="da-DK"/>
+              </w:rPr>
+              <w:t xml:space="preserve"> IndexableCatalog&lt;…,…&gt;</w:t>
+            </w:r>
+            <w:r>
+              <w:rPr>
+                <w:rFonts w:ascii="Calibri" w:eastAsia="Times New Roman" w:hAnsi="Calibri" w:cs="Times New Roman"/>
+                <w:color w:val="00000A"/>
+                <w:lang w:eastAsia="da-DK"/>
+              </w:rPr>
+              <w:t xml:space="preserve">. However, running the test will reveal that the index operator does not work properly yet. Open </w:t>
+            </w:r>
+            <w:r>
+              <w:rPr>
+                <w:rFonts w:ascii="Calibri" w:eastAsia="Times New Roman" w:hAnsi="Calibri" w:cs="Times New Roman"/>
+                <w:b/>
+                <w:color w:val="00000A"/>
+                <w:lang w:eastAsia="da-DK"/>
+              </w:rPr>
+              <w:t>IndexableCatalog</w:t>
+            </w:r>
+            <w:r>
+              <w:rPr>
+                <w:rFonts w:ascii="Calibri" w:eastAsia="Times New Roman" w:hAnsi="Calibri" w:cs="Times New Roman"/>
+                <w:color w:val="00000A"/>
+                <w:lang w:eastAsia="da-DK"/>
+              </w:rPr>
+              <w:t xml:space="preserve"> and implement it correctly.</w:t>
+            </w:r>
+          </w:p>
+          <w:p>
+            <w:pPr>
+              <w:pStyle w:val="Listeafsnit"/>
+              <w:widowControl/>
+              <w:numPr>
+                <w:ilvl w:val="0"/>
+                <w:numId w:val="21"/>
+              </w:numPr>
+              <w:rPr>
+                <w:rFonts w:ascii="Calibri" w:eastAsia="Times New Roman" w:hAnsi="Calibri" w:cs="Times New Roman"/>
+                <w:color w:val="00000A"/>
+                <w:lang w:eastAsia="da-DK"/>
+              </w:rPr>
+            </w:pPr>
+            <w:r>
+              <w:rPr>
+                <w:rFonts w:ascii="Calibri" w:eastAsia="Times New Roman" w:hAnsi="Calibri" w:cs="Times New Roman"/>
+                <w:color w:val="00000A"/>
+                <w:lang w:eastAsia="da-DK"/>
+              </w:rPr>
+              <w:t>Perform steps 4 and 5 again for the last code section. In this case, you need to change the type of the properties to</w:t>
+            </w:r>
+            <w:r>
+              <w:rPr>
+                <w:rFonts w:ascii="Calibri" w:eastAsia="Times New Roman" w:hAnsi="Calibri" w:cs="Times New Roman"/>
+                <w:b/>
+                <w:color w:val="00000A"/>
+                <w:lang w:eastAsia="da-DK"/>
+              </w:rPr>
+              <w:t xml:space="preserve"> EnumerableCatalog&lt;…,…&gt;</w:t>
+            </w:r>
+            <w:r>
+              <w:rPr>
+                <w:rFonts w:ascii="Calibri" w:eastAsia="Times New Roman" w:hAnsi="Calibri" w:cs="Times New Roman"/>
+                <w:color w:val="00000A"/>
+                <w:lang w:eastAsia="da-DK"/>
+              </w:rPr>
+              <w:t xml:space="preserve">. Running the test will reveal that the enumeration interface has not been implemented correctly yet. Open </w:t>
+            </w:r>
+            <w:r>
+              <w:rPr>
+                <w:rFonts w:ascii="Calibri" w:eastAsia="Times New Roman" w:hAnsi="Calibri" w:cs="Times New Roman"/>
+                <w:b/>
+                <w:color w:val="00000A"/>
+                <w:lang w:eastAsia="da-DK"/>
+              </w:rPr>
+              <w:t>EnumerableCatalog</w:t>
+            </w:r>
+            <w:r>
+              <w:rPr>
+                <w:rFonts w:ascii="Calibri" w:eastAsia="Times New Roman" w:hAnsi="Calibri" w:cs="Times New Roman"/>
+                <w:color w:val="00000A"/>
+                <w:lang w:eastAsia="da-DK"/>
+              </w:rPr>
+              <w:t xml:space="preserve"> and implement it correctly.</w:t>
+            </w:r>
+          </w:p>
+          <w:p>
+            <w:pPr>
+              <w:pStyle w:val="Listeafsnit"/>
+              <w:widowControl/>
+              <w:numPr>
+                <w:ilvl w:val="0"/>
+                <w:numId w:val="21"/>
+              </w:numPr>
+              <w:rPr>
+                <w:rFonts w:ascii="Calibri" w:eastAsia="Times New Roman" w:hAnsi="Calibri" w:cs="Times New Roman"/>
+                <w:color w:val="00000A"/>
+                <w:lang w:eastAsia="da-DK"/>
+              </w:rPr>
+            </w:pPr>
+            <w:r>
+              <w:rPr>
+                <w:rFonts w:ascii="Calibri" w:eastAsia="Times New Roman" w:hAnsi="Calibri" w:cs="Times New Roman"/>
+                <w:color w:val="00000A"/>
+                <w:lang w:eastAsia="da-DK"/>
+              </w:rPr>
+              <w:t xml:space="preserve">In all the steps above, we changed the type of the two properties in </w:t>
+            </w:r>
+            <w:r>
+              <w:rPr>
+                <w:rFonts w:ascii="Calibri" w:eastAsia="Times New Roman" w:hAnsi="Calibri" w:cs="Times New Roman"/>
+                <w:b/>
+                <w:color w:val="00000A"/>
+                <w:lang w:eastAsia="da-DK"/>
+              </w:rPr>
+              <w:t>Domain</w:t>
+            </w:r>
+            <w:r>
+              <w:rPr>
+                <w:rFonts w:ascii="Calibri" w:eastAsia="Times New Roman" w:hAnsi="Calibri" w:cs="Times New Roman"/>
+                <w:b/>
+                <w:color w:val="00000A"/>
+                <w:lang w:eastAsia="da-DK"/>
+              </w:rPr>
+              <w:softHyphen/>
+              <w:t>Model</w:t>
+            </w:r>
+            <w:r>
+              <w:rPr>
+                <w:rFonts w:ascii="Calibri" w:eastAsia="Times New Roman" w:hAnsi="Calibri" w:cs="Times New Roman"/>
+                <w:color w:val="00000A"/>
+                <w:lang w:eastAsia="da-DK"/>
+              </w:rPr>
+              <w:t xml:space="preserve"> to a class type. Why did we not use the interface types instead? Try it, and see what happens... Can (or should) we “fix” this?</w:t>
+            </w:r>
+          </w:p>
+          <w:p>
+            <w:pPr>
+              <w:widowControl/>
+              <w:rPr>
+                <w:rFonts w:ascii="Calibri" w:eastAsia="Times New Roman" w:hAnsi="Calibri" w:cs="Times New Roman"/>
+                <w:color w:val="00000A"/>
+                <w:lang w:eastAsia="da-DK"/>
+              </w:rPr>
+            </w:pPr>
+          </w:p>
+        </w:tc>
+      </w:tr>
+    </w:tbl>
     <w:p>
       <w:pPr>
-        <w:rPr>
-          <w:rFonts w:ascii="Calibri" w:eastAsia="Times New Roman" w:hAnsi="Calibri" w:cs="Times New Roman"/>
-          <w:color w:val="00000A"/>
-          <w:sz w:val="28"/>
-          <w:szCs w:val="24"/>
-          <w:lang w:eastAsia="da-DK"/>
-        </w:rPr>
+        <w:pStyle w:val="Brdtekst"/>
+        <w:ind w:left="0"/>
       </w:pPr>
     </w:p>
     <w:p>
       <w:pPr>
-        <w:widowControl/>
-        <w:rPr>
-          <w:rFonts w:ascii="Calibri" w:eastAsia="Times New Roman" w:hAnsi="Calibri" w:cs="Times New Roman"/>
-          <w:color w:val="00000A"/>
-          <w:sz w:val="28"/>
-          <w:szCs w:val="24"/>
-          <w:lang w:eastAsia="da-DK"/>
-        </w:rPr>
-      </w:pPr>
-    </w:p>
-    <w:p>
-      <w:pPr>
         <w:pStyle w:val="Brdtekst"/>
+        <w:ind w:left="0"/>
       </w:pPr>
     </w:p>
     <w:sectPr>
@@ -1185,6 +3617,92 @@
 <file path=word/numbering.xml><?xml version="1.0" encoding="utf-8"?>
 <w:numbering xmlns:wpc="http://schemas.microsoft.com/office/word/2010/wordprocessingCanvas" xmlns:cx="http://schemas.microsoft.com/office/drawing/2014/chartex" xmlns:cx1="http://schemas.microsoft.com/office/drawing/2015/9/8/chartex" xmlns:mc="http://schemas.openxmlformats.org/markup-compatibility/2006" xmlns:o="urn:schemas-microsoft-com:office:office" xmlns:r="http://schemas.openxmlformats.org/officeDocument/2006/relationships" xmlns:m="http://schemas.openxmlformats.org/officeDocument/2006/math" xmlns:v="urn:schemas-microsoft-com:vml" xmlns:wp14="http://schemas.microsoft.com/office/word/2010/wordprocessingDrawing" xmlns:wp="http://schemas.openxmlformats.org/drawingml/2006/wordprocessingDrawing" xmlns:w10="urn:schemas-microsoft-com:office:word" xmlns:w="http://schemas.openxmlformats.org/wordprocessingml/2006/main" xmlns:w14="http://schemas.microsoft.com/office/word/2010/wordml" xmlns:w15="http://schemas.microsoft.com/office/word/2012/wordml" xmlns:w16se="http://schemas.microsoft.com/office/word/2015/wordml/symex" xmlns:wpg="http://schemas.microsoft.com/office/word/2010/wordprocessingGroup" xmlns:wpi="http://schemas.microsoft.com/office/word/2010/wordprocessingInk" xmlns:wne="http://schemas.microsoft.com/office/word/2006/wordml" xmlns:wps="http://schemas.microsoft.com/office/word/2010/wordprocessingShape" mc:Ignorable="w14 w15 w16se wp14">
   <w:abstractNum w:abstractNumId="0" w15:restartNumberingAfterBreak="0">
+    <w:nsid w:val="04D62346"/>
+    <w:multiLevelType w:val="hybridMultilevel"/>
+    <w:tmpl w:val="FB245210"/>
+    <w:lvl w:ilvl="0" w:tplc="0406000F">
+      <w:start w:val="1"/>
+      <w:numFmt w:val="decimal"/>
+      <w:lvlText w:val="%1."/>
+      <w:lvlJc w:val="left"/>
+      <w:pPr>
+        <w:ind w:left="720" w:hanging="360"/>
+      </w:pPr>
+    </w:lvl>
+    <w:lvl w:ilvl="1" w:tplc="04060019" w:tentative="1">
+      <w:start w:val="1"/>
+      <w:numFmt w:val="lowerLetter"/>
+      <w:lvlText w:val="%2."/>
+      <w:lvlJc w:val="left"/>
+      <w:pPr>
+        <w:ind w:left="1440" w:hanging="360"/>
+      </w:pPr>
+    </w:lvl>
+    <w:lvl w:ilvl="2" w:tplc="0406001B" w:tentative="1">
+      <w:start w:val="1"/>
+      <w:numFmt w:val="lowerRoman"/>
+      <w:lvlText w:val="%3."/>
+      <w:lvlJc w:val="right"/>
+      <w:pPr>
+        <w:ind w:left="2160" w:hanging="180"/>
+      </w:pPr>
+    </w:lvl>
+    <w:lvl w:ilvl="3" w:tplc="0406000F" w:tentative="1">
+      <w:start w:val="1"/>
+      <w:numFmt w:val="decimal"/>
+      <w:lvlText w:val="%4."/>
+      <w:lvlJc w:val="left"/>
+      <w:pPr>
+        <w:ind w:left="2880" w:hanging="360"/>
+      </w:pPr>
+    </w:lvl>
+    <w:lvl w:ilvl="4" w:tplc="04060019" w:tentative="1">
+      <w:start w:val="1"/>
+      <w:numFmt w:val="lowerLetter"/>
+      <w:lvlText w:val="%5."/>
+      <w:lvlJc w:val="left"/>
+      <w:pPr>
+        <w:ind w:left="3600" w:hanging="360"/>
+      </w:pPr>
+    </w:lvl>
+    <w:lvl w:ilvl="5" w:tplc="0406001B" w:tentative="1">
+      <w:start w:val="1"/>
+      <w:numFmt w:val="lowerRoman"/>
+      <w:lvlText w:val="%6."/>
+      <w:lvlJc w:val="right"/>
+      <w:pPr>
+        <w:ind w:left="4320" w:hanging="180"/>
+      </w:pPr>
+    </w:lvl>
+    <w:lvl w:ilvl="6" w:tplc="0406000F" w:tentative="1">
+      <w:start w:val="1"/>
+      <w:numFmt w:val="decimal"/>
+      <w:lvlText w:val="%7."/>
+      <w:lvlJc w:val="left"/>
+      <w:pPr>
+        <w:ind w:left="5040" w:hanging="360"/>
+      </w:pPr>
+    </w:lvl>
+    <w:lvl w:ilvl="7" w:tplc="04060019" w:tentative="1">
+      <w:start w:val="1"/>
+      <w:numFmt w:val="lowerLetter"/>
+      <w:lvlText w:val="%8."/>
+      <w:lvlJc w:val="left"/>
+      <w:pPr>
+        <w:ind w:left="5760" w:hanging="360"/>
+      </w:pPr>
+    </w:lvl>
+    <w:lvl w:ilvl="8" w:tplc="0406001B" w:tentative="1">
+      <w:start w:val="1"/>
+      <w:numFmt w:val="lowerRoman"/>
+      <w:lvlText w:val="%9."/>
+      <w:lvlJc w:val="right"/>
+      <w:pPr>
+        <w:ind w:left="6480" w:hanging="180"/>
+      </w:pPr>
+    </w:lvl>
+  </w:abstractNum>
+  <w:abstractNum w:abstractNumId="1" w15:restartNumberingAfterBreak="0">
     <w:nsid w:val="12724EB2"/>
     <w:multiLevelType w:val="multilevel"/>
     <w:tmpl w:val="E1D0A136"/>
@@ -1270,7 +3788,7 @@
       </w:pPr>
     </w:lvl>
   </w:abstractNum>
-  <w:abstractNum w:abstractNumId="1" w15:restartNumberingAfterBreak="0">
+  <w:abstractNum w:abstractNumId="2" w15:restartNumberingAfterBreak="0">
     <w:nsid w:val="13013356"/>
     <w:multiLevelType w:val="multilevel"/>
     <w:tmpl w:val="E1D0A136"/>
@@ -1356,7 +3874,7 @@
       </w:pPr>
     </w:lvl>
   </w:abstractNum>
-  <w:abstractNum w:abstractNumId="2" w15:restartNumberingAfterBreak="0">
+  <w:abstractNum w:abstractNumId="3" w15:restartNumberingAfterBreak="0">
     <w:nsid w:val="144C5F4F"/>
     <w:multiLevelType w:val="hybridMultilevel"/>
     <w:tmpl w:val="47B8BDA6"/>
@@ -1469,7 +3987,7 @@
       </w:rPr>
     </w:lvl>
   </w:abstractNum>
-  <w:abstractNum w:abstractNumId="3" w15:restartNumberingAfterBreak="0">
+  <w:abstractNum w:abstractNumId="4" w15:restartNumberingAfterBreak="0">
     <w:nsid w:val="1CD13B0A"/>
     <w:multiLevelType w:val="hybridMultilevel"/>
     <w:tmpl w:val="7C7E890C"/>
@@ -1582,7 +4100,7 @@
       </w:rPr>
     </w:lvl>
   </w:abstractNum>
-  <w:abstractNum w:abstractNumId="4" w15:restartNumberingAfterBreak="0">
+  <w:abstractNum w:abstractNumId="5" w15:restartNumberingAfterBreak="0">
     <w:nsid w:val="2738367D"/>
     <w:multiLevelType w:val="multilevel"/>
     <w:tmpl w:val="E1D0A136"/>
@@ -1668,7 +4186,7 @@
       </w:pPr>
     </w:lvl>
   </w:abstractNum>
-  <w:abstractNum w:abstractNumId="5" w15:restartNumberingAfterBreak="0">
+  <w:abstractNum w:abstractNumId="6" w15:restartNumberingAfterBreak="0">
     <w:nsid w:val="27FB0AE3"/>
     <w:multiLevelType w:val="hybridMultilevel"/>
     <w:tmpl w:val="CFB4B3C6"/>
@@ -1781,7 +4299,7 @@
       </w:rPr>
     </w:lvl>
   </w:abstractNum>
-  <w:abstractNum w:abstractNumId="6" w15:restartNumberingAfterBreak="0">
+  <w:abstractNum w:abstractNumId="7" w15:restartNumberingAfterBreak="0">
     <w:nsid w:val="3BCA76FA"/>
     <w:multiLevelType w:val="hybridMultilevel"/>
     <w:tmpl w:val="56DA83A0"/>
@@ -1894,7 +4412,7 @@
       </w:rPr>
     </w:lvl>
   </w:abstractNum>
-  <w:abstractNum w:abstractNumId="7" w15:restartNumberingAfterBreak="0">
+  <w:abstractNum w:abstractNumId="8" w15:restartNumberingAfterBreak="0">
     <w:nsid w:val="3CAA1306"/>
     <w:multiLevelType w:val="multilevel"/>
     <w:tmpl w:val="E1D0A136"/>
@@ -1980,7 +4498,7 @@
       </w:pPr>
     </w:lvl>
   </w:abstractNum>
-  <w:abstractNum w:abstractNumId="8" w15:restartNumberingAfterBreak="0">
+  <w:abstractNum w:abstractNumId="9" w15:restartNumberingAfterBreak="0">
     <w:nsid w:val="3D8026BD"/>
     <w:multiLevelType w:val="hybridMultilevel"/>
     <w:tmpl w:val="B76AFD26"/>
@@ -2093,7 +4611,7 @@
       </w:rPr>
     </w:lvl>
   </w:abstractNum>
-  <w:abstractNum w:abstractNumId="9" w15:restartNumberingAfterBreak="0">
+  <w:abstractNum w:abstractNumId="10" w15:restartNumberingAfterBreak="0">
     <w:nsid w:val="3E9C2CAC"/>
     <w:multiLevelType w:val="multilevel"/>
     <w:tmpl w:val="E1D0A136"/>
@@ -2179,7 +4697,7 @@
       </w:pPr>
     </w:lvl>
   </w:abstractNum>
-  <w:abstractNum w:abstractNumId="10" w15:restartNumberingAfterBreak="0">
+  <w:abstractNum w:abstractNumId="11" w15:restartNumberingAfterBreak="0">
     <w:nsid w:val="41D82EEF"/>
     <w:multiLevelType w:val="hybridMultilevel"/>
     <w:tmpl w:val="6AB29F86"/>
@@ -2292,7 +4810,7 @@
       </w:rPr>
     </w:lvl>
   </w:abstractNum>
-  <w:abstractNum w:abstractNumId="11" w15:restartNumberingAfterBreak="0">
+  <w:abstractNum w:abstractNumId="12" w15:restartNumberingAfterBreak="0">
     <w:nsid w:val="4684008B"/>
     <w:multiLevelType w:val="hybridMultilevel"/>
     <w:tmpl w:val="099055F2"/>
@@ -2405,7 +4923,93 @@
       </w:rPr>
     </w:lvl>
   </w:abstractNum>
-  <w:abstractNum w:abstractNumId="12" w15:restartNumberingAfterBreak="0">
+  <w:abstractNum w:abstractNumId="13" w15:restartNumberingAfterBreak="0">
+    <w:nsid w:val="56C214D2"/>
+    <w:multiLevelType w:val="hybridMultilevel"/>
+    <w:tmpl w:val="FB245210"/>
+    <w:lvl w:ilvl="0" w:tplc="0406000F">
+      <w:start w:val="1"/>
+      <w:numFmt w:val="decimal"/>
+      <w:lvlText w:val="%1."/>
+      <w:lvlJc w:val="left"/>
+      <w:pPr>
+        <w:ind w:left="720" w:hanging="360"/>
+      </w:pPr>
+    </w:lvl>
+    <w:lvl w:ilvl="1" w:tplc="04060019" w:tentative="1">
+      <w:start w:val="1"/>
+      <w:numFmt w:val="lowerLetter"/>
+      <w:lvlText w:val="%2."/>
+      <w:lvlJc w:val="left"/>
+      <w:pPr>
+        <w:ind w:left="1440" w:hanging="360"/>
+      </w:pPr>
+    </w:lvl>
+    <w:lvl w:ilvl="2" w:tplc="0406001B" w:tentative="1">
+      <w:start w:val="1"/>
+      <w:numFmt w:val="lowerRoman"/>
+      <w:lvlText w:val="%3."/>
+      <w:lvlJc w:val="right"/>
+      <w:pPr>
+        <w:ind w:left="2160" w:hanging="180"/>
+      </w:pPr>
+    </w:lvl>
+    <w:lvl w:ilvl="3" w:tplc="0406000F" w:tentative="1">
+      <w:start w:val="1"/>
+      <w:numFmt w:val="decimal"/>
+      <w:lvlText w:val="%4."/>
+      <w:lvlJc w:val="left"/>
+      <w:pPr>
+        <w:ind w:left="2880" w:hanging="360"/>
+      </w:pPr>
+    </w:lvl>
+    <w:lvl w:ilvl="4" w:tplc="04060019" w:tentative="1">
+      <w:start w:val="1"/>
+      <w:numFmt w:val="lowerLetter"/>
+      <w:lvlText w:val="%5."/>
+      <w:lvlJc w:val="left"/>
+      <w:pPr>
+        <w:ind w:left="3600" w:hanging="360"/>
+      </w:pPr>
+    </w:lvl>
+    <w:lvl w:ilvl="5" w:tplc="0406001B" w:tentative="1">
+      <w:start w:val="1"/>
+      <w:numFmt w:val="lowerRoman"/>
+      <w:lvlText w:val="%6."/>
+      <w:lvlJc w:val="right"/>
+      <w:pPr>
+        <w:ind w:left="4320" w:hanging="180"/>
+      </w:pPr>
+    </w:lvl>
+    <w:lvl w:ilvl="6" w:tplc="0406000F" w:tentative="1">
+      <w:start w:val="1"/>
+      <w:numFmt w:val="decimal"/>
+      <w:lvlText w:val="%7."/>
+      <w:lvlJc w:val="left"/>
+      <w:pPr>
+        <w:ind w:left="5040" w:hanging="360"/>
+      </w:pPr>
+    </w:lvl>
+    <w:lvl w:ilvl="7" w:tplc="04060019" w:tentative="1">
+      <w:start w:val="1"/>
+      <w:numFmt w:val="lowerLetter"/>
+      <w:lvlText w:val="%8."/>
+      <w:lvlJc w:val="left"/>
+      <w:pPr>
+        <w:ind w:left="5760" w:hanging="360"/>
+      </w:pPr>
+    </w:lvl>
+    <w:lvl w:ilvl="8" w:tplc="0406001B" w:tentative="1">
+      <w:start w:val="1"/>
+      <w:numFmt w:val="lowerRoman"/>
+      <w:lvlText w:val="%9."/>
+      <w:lvlJc w:val="right"/>
+      <w:pPr>
+        <w:ind w:left="6480" w:hanging="180"/>
+      </w:pPr>
+    </w:lvl>
+  </w:abstractNum>
+  <w:abstractNum w:abstractNumId="14" w15:restartNumberingAfterBreak="0">
     <w:nsid w:val="64BE0B19"/>
     <w:multiLevelType w:val="hybridMultilevel"/>
     <w:tmpl w:val="0332F304"/>
@@ -2518,7 +5122,7 @@
       </w:rPr>
     </w:lvl>
   </w:abstractNum>
-  <w:abstractNum w:abstractNumId="13" w15:restartNumberingAfterBreak="0">
+  <w:abstractNum w:abstractNumId="15" w15:restartNumberingAfterBreak="0">
     <w:nsid w:val="69DC6B5F"/>
     <w:multiLevelType w:val="multilevel"/>
     <w:tmpl w:val="E1D0A136"/>
@@ -2604,7 +5208,7 @@
       </w:pPr>
     </w:lvl>
   </w:abstractNum>
-  <w:abstractNum w:abstractNumId="14" w15:restartNumberingAfterBreak="0">
+  <w:abstractNum w:abstractNumId="16" w15:restartNumberingAfterBreak="0">
     <w:nsid w:val="6ABF5DE8"/>
     <w:multiLevelType w:val="hybridMultilevel"/>
     <w:tmpl w:val="BDBA11A4"/>
@@ -2690,7 +5294,7 @@
       </w:pPr>
     </w:lvl>
   </w:abstractNum>
-  <w:abstractNum w:abstractNumId="15" w15:restartNumberingAfterBreak="0">
+  <w:abstractNum w:abstractNumId="17" w15:restartNumberingAfterBreak="0">
     <w:nsid w:val="6B67115D"/>
     <w:multiLevelType w:val="hybridMultilevel"/>
     <w:tmpl w:val="847859E4"/>
@@ -2803,7 +5407,7 @@
       </w:rPr>
     </w:lvl>
   </w:abstractNum>
-  <w:abstractNum w:abstractNumId="16" w15:restartNumberingAfterBreak="0">
+  <w:abstractNum w:abstractNumId="18" w15:restartNumberingAfterBreak="0">
     <w:nsid w:val="74D56A59"/>
     <w:multiLevelType w:val="multilevel"/>
     <w:tmpl w:val="E1D0A136"/>
@@ -2889,7 +5493,7 @@
       </w:pPr>
     </w:lvl>
   </w:abstractNum>
-  <w:abstractNum w:abstractNumId="17" w15:restartNumberingAfterBreak="0">
+  <w:abstractNum w:abstractNumId="19" w15:restartNumberingAfterBreak="0">
     <w:nsid w:val="776826D3"/>
     <w:multiLevelType w:val="hybridMultilevel"/>
     <w:tmpl w:val="27A8E176"/>
@@ -3002,7 +5606,7 @@
       </w:rPr>
     </w:lvl>
   </w:abstractNum>
-  <w:abstractNum w:abstractNumId="18" w15:restartNumberingAfterBreak="0">
+  <w:abstractNum w:abstractNumId="20" w15:restartNumberingAfterBreak="0">
     <w:nsid w:val="78925C6E"/>
     <w:multiLevelType w:val="hybridMultilevel"/>
     <w:tmpl w:val="5E846A42"/>
@@ -3116,61 +5720,67 @@
     </w:lvl>
   </w:abstractNum>
   <w:num w:numId="1">
+    <w:abstractNumId w:val="14"/>
+  </w:num>
+  <w:num w:numId="2">
+    <w:abstractNumId w:val="20"/>
+  </w:num>
+  <w:num w:numId="3">
+    <w:abstractNumId w:val="9"/>
+  </w:num>
+  <w:num w:numId="4">
+    <w:abstractNumId w:val="16"/>
+  </w:num>
+  <w:num w:numId="5">
+    <w:abstractNumId w:val="3"/>
+  </w:num>
+  <w:num w:numId="6">
+    <w:abstractNumId w:val="6"/>
+  </w:num>
+  <w:num w:numId="7">
+    <w:abstractNumId w:val="4"/>
+  </w:num>
+  <w:num w:numId="8">
+    <w:abstractNumId w:val="2"/>
+  </w:num>
+  <w:num w:numId="9">
+    <w:abstractNumId w:val="5"/>
+  </w:num>
+  <w:num w:numId="10">
+    <w:abstractNumId w:val="10"/>
+  </w:num>
+  <w:num w:numId="11">
+    <w:abstractNumId w:val="1"/>
+  </w:num>
+  <w:num w:numId="12">
+    <w:abstractNumId w:val="15"/>
+  </w:num>
+  <w:num w:numId="13">
+    <w:abstractNumId w:val="8"/>
+  </w:num>
+  <w:num w:numId="14">
+    <w:abstractNumId w:val="19"/>
+  </w:num>
+  <w:num w:numId="15">
+    <w:abstractNumId w:val="17"/>
+  </w:num>
+  <w:num w:numId="16">
+    <w:abstractNumId w:val="11"/>
+  </w:num>
+  <w:num w:numId="17">
     <w:abstractNumId w:val="12"/>
   </w:num>
-  <w:num w:numId="2">
+  <w:num w:numId="18">
+    <w:abstractNumId w:val="7"/>
+  </w:num>
+  <w:num w:numId="19">
     <w:abstractNumId w:val="18"/>
   </w:num>
-  <w:num w:numId="3">
-    <w:abstractNumId w:val="8"/>
-  </w:num>
-  <w:num w:numId="4">
-    <w:abstractNumId w:val="14"/>
-  </w:num>
-  <w:num w:numId="5">
-    <w:abstractNumId w:val="2"/>
-  </w:num>
-  <w:num w:numId="6">
-    <w:abstractNumId w:val="5"/>
-  </w:num>
-  <w:num w:numId="7">
-    <w:abstractNumId w:val="3"/>
-  </w:num>
-  <w:num w:numId="8">
-    <w:abstractNumId w:val="1"/>
-  </w:num>
-  <w:num w:numId="9">
-    <w:abstractNumId w:val="4"/>
-  </w:num>
-  <w:num w:numId="10">
-    <w:abstractNumId w:val="9"/>
-  </w:num>
-  <w:num w:numId="11">
-    <w:abstractNumId w:val="0"/>
-  </w:num>
-  <w:num w:numId="12">
+  <w:num w:numId="20">
     <w:abstractNumId w:val="13"/>
   </w:num>
-  <w:num w:numId="13">
-    <w:abstractNumId w:val="7"/>
-  </w:num>
-  <w:num w:numId="14">
-    <w:abstractNumId w:val="17"/>
-  </w:num>
-  <w:num w:numId="15">
-    <w:abstractNumId w:val="15"/>
-  </w:num>
-  <w:num w:numId="16">
-    <w:abstractNumId w:val="10"/>
-  </w:num>
-  <w:num w:numId="17">
-    <w:abstractNumId w:val="11"/>
-  </w:num>
-  <w:num w:numId="18">
-    <w:abstractNumId w:val="6"/>
-  </w:num>
-  <w:num w:numId="19">
-    <w:abstractNumId w:val="16"/>
+  <w:num w:numId="21">
+    <w:abstractNumId w:val="0"/>
   </w:num>
   <w:numIdMacAtCleanup w:val="18"/>
 </w:numbering>
@@ -4359,7 +6969,7 @@
 </file>
 
 <file path=customXml/itemProps2.xml><?xml version="1.0" encoding="utf-8"?>
-<ds:datastoreItem xmlns:ds="http://schemas.openxmlformats.org/officeDocument/2006/customXml" ds:itemID="{B2AD5EE5-C8EE-4809-A8EB-6F68F9B4892A}">
+<ds:datastoreItem xmlns:ds="http://schemas.openxmlformats.org/officeDocument/2006/customXml" ds:itemID="{99EB43A2-CCB3-497D-863D-2651DCD9535C}">
   <ds:schemaRefs>
     <ds:schemaRef ds:uri="http://schemas.openxmlformats.org/officeDocument/2006/bibliography"/>
   </ds:schemaRefs>

</xml_diff>

<commit_message>
Added/updated some materials for ASWC Day 3
</commit_message>
<xml_diff>
--- a/Chap/OOProg04/OOProg04.docx
+++ b/Chap/OOProg04/OOProg04.docx
@@ -799,7 +799,6 @@
         </w:r>
       </w:hyperlink>
     </w:p>
-    <w:bookmarkStart w:id="1" w:name="_GoBack"/>
     <w:p>
       <w:pPr>
         <w:pStyle w:val="Indholdsfortegnelse1"/>
@@ -817,110 +816,64 @@
           <w:lang w:val="da-DK" w:eastAsia="da-DK"/>
         </w:rPr>
       </w:pPr>
-      <w:r>
-        <w:rPr>
-          <w:rStyle w:val="Hyperlink"/>
-          <w:noProof/>
-        </w:rPr>
-        <w:fldChar w:fldCharType="begin"/>
-      </w:r>
-      <w:r>
-        <w:rPr>
-          <w:rStyle w:val="Hyperlink"/>
-          <w:noProof/>
-        </w:rPr>
-        <w:instrText xml:space="preserve"> </w:instrText>
-      </w:r>
-      <w:r>
-        <w:rPr>
-          <w:noProof/>
-        </w:rPr>
-        <w:instrText>HYPERLINK \l "_Toc536113275"</w:instrText>
-      </w:r>
-      <w:r>
-        <w:rPr>
-          <w:rStyle w:val="Hyperlink"/>
-          <w:noProof/>
-        </w:rPr>
-        <w:instrText xml:space="preserve"> </w:instrText>
-      </w:r>
-      <w:r>
-        <w:rPr>
-          <w:rStyle w:val="Hyperlink"/>
-          <w:noProof/>
-        </w:rPr>
-      </w:r>
-      <w:r>
-        <w:rPr>
-          <w:rStyle w:val="Hyperlink"/>
-          <w:noProof/>
-        </w:rPr>
-        <w:fldChar w:fldCharType="separate"/>
-      </w:r>
-      <w:r>
-        <w:rPr>
-          <w:rStyle w:val="Hyperlink"/>
-          <w:noProof/>
-        </w:rPr>
-        <w:t>Extension Methods</w:t>
-      </w:r>
-      <w:r>
-        <w:rPr>
-          <w:noProof/>
-          <w:webHidden/>
-        </w:rPr>
-        <w:tab/>
-      </w:r>
-      <w:r>
-        <w:rPr>
-          <w:noProof/>
-          <w:webHidden/>
-        </w:rPr>
-        <w:fldChar w:fldCharType="begin"/>
-      </w:r>
-      <w:r>
-        <w:rPr>
-          <w:noProof/>
-          <w:webHidden/>
-        </w:rPr>
-        <w:instrText xml:space="preserve"> PAGEREF _Toc536113275 \h </w:instrText>
-      </w:r>
-      <w:r>
-        <w:rPr>
-          <w:noProof/>
-          <w:webHidden/>
-        </w:rPr>
-      </w:r>
-      <w:r>
-        <w:rPr>
-          <w:noProof/>
-          <w:webHidden/>
-        </w:rPr>
-        <w:fldChar w:fldCharType="separate"/>
-      </w:r>
-      <w:r>
-        <w:rPr>
-          <w:noProof/>
-          <w:webHidden/>
-        </w:rPr>
-        <w:t>18</w:t>
-      </w:r>
-      <w:r>
-        <w:rPr>
-          <w:noProof/>
-          <w:webHidden/>
-        </w:rPr>
-        <w:fldChar w:fldCharType="end"/>
-      </w:r>
-      <w:r>
-        <w:rPr>
-          <w:rStyle w:val="Hyperlink"/>
-          <w:noProof/>
-        </w:rPr>
-        <w:fldChar w:fldCharType="end"/>
-      </w:r>
-    </w:p>
-    <w:bookmarkEnd w:id="1"/>
+      <w:hyperlink w:anchor="_Toc536113275" w:history="1">
+        <w:r>
+          <w:rPr>
+            <w:rStyle w:val="Hyperlink"/>
+            <w:noProof/>
+          </w:rPr>
+          <w:t>Extension Methods</w:t>
+        </w:r>
+        <w:r>
+          <w:rPr>
+            <w:noProof/>
+            <w:webHidden/>
+          </w:rPr>
+          <w:tab/>
+        </w:r>
+        <w:r>
+          <w:rPr>
+            <w:noProof/>
+            <w:webHidden/>
+          </w:rPr>
+          <w:fldChar w:fldCharType="begin"/>
+        </w:r>
+        <w:r>
+          <w:rPr>
+            <w:noProof/>
+            <w:webHidden/>
+          </w:rPr>
+          <w:instrText xml:space="preserve"> PAGEREF _Toc536113275 \h </w:instrText>
+        </w:r>
+        <w:r>
+          <w:rPr>
+            <w:noProof/>
+            <w:webHidden/>
+          </w:rPr>
+        </w:r>
+        <w:r>
+          <w:rPr>
+            <w:noProof/>
+            <w:webHidden/>
+          </w:rPr>
+          <w:fldChar w:fldCharType="separate"/>
+        </w:r>
+        <w:r>
+          <w:rPr>
+            <w:noProof/>
+            <w:webHidden/>
+          </w:rPr>
+          <w:t>18</w:t>
+        </w:r>
+        <w:r>
+          <w:rPr>
+            <w:noProof/>
+            <w:webHidden/>
+          </w:rPr>
+          <w:fldChar w:fldCharType="end"/>
+        </w:r>
+      </w:hyperlink>
+    </w:p>
     <w:p>
       <w:pPr>
         <w:pStyle w:val="Indholdsfortegnelse1"/>
@@ -938,108 +891,63 @@
           <w:lang w:val="da-DK" w:eastAsia="da-DK"/>
         </w:rPr>
       </w:pPr>
-      <w:r>
-        <w:rPr>
-          <w:rStyle w:val="Hyperlink"/>
-          <w:noProof/>
-        </w:rPr>
-        <w:fldChar w:fldCharType="begin"/>
-      </w:r>
-      <w:r>
-        <w:rPr>
-          <w:rStyle w:val="Hyperlink"/>
-          <w:noProof/>
-        </w:rPr>
-        <w:instrText xml:space="preserve"> </w:instrText>
-      </w:r>
-      <w:r>
-        <w:rPr>
-          <w:noProof/>
-        </w:rPr>
-        <w:instrText>HYPERLINK \l "_Toc536113276"</w:instrText>
-      </w:r>
-      <w:r>
-        <w:rPr>
-          <w:rStyle w:val="Hyperlink"/>
-          <w:noProof/>
-        </w:rPr>
-        <w:instrText xml:space="preserve"> </w:instrText>
-      </w:r>
-      <w:r>
-        <w:rPr>
-          <w:rStyle w:val="Hyperlink"/>
-          <w:noProof/>
-        </w:rPr>
-      </w:r>
-      <w:r>
-        <w:rPr>
-          <w:rStyle w:val="Hyperlink"/>
-          <w:noProof/>
-        </w:rPr>
-        <w:fldChar w:fldCharType="separate"/>
-      </w:r>
-      <w:r>
-        <w:rPr>
-          <w:rStyle w:val="Hyperlink"/>
-          <w:noProof/>
-        </w:rPr>
-        <w:t>Anonymous Types</w:t>
-      </w:r>
-      <w:r>
-        <w:rPr>
-          <w:noProof/>
-          <w:webHidden/>
-        </w:rPr>
-        <w:tab/>
-      </w:r>
-      <w:r>
-        <w:rPr>
-          <w:noProof/>
-          <w:webHidden/>
-        </w:rPr>
-        <w:fldChar w:fldCharType="begin"/>
-      </w:r>
-      <w:r>
-        <w:rPr>
-          <w:noProof/>
-          <w:webHidden/>
-        </w:rPr>
-        <w:instrText xml:space="preserve"> PAGEREF _Toc536113276 \h </w:instrText>
-      </w:r>
-      <w:r>
-        <w:rPr>
-          <w:noProof/>
-          <w:webHidden/>
-        </w:rPr>
-      </w:r>
-      <w:r>
-        <w:rPr>
-          <w:noProof/>
-          <w:webHidden/>
-        </w:rPr>
-        <w:fldChar w:fldCharType="separate"/>
-      </w:r>
-      <w:r>
-        <w:rPr>
-          <w:noProof/>
-          <w:webHidden/>
-        </w:rPr>
-        <w:t>20</w:t>
-      </w:r>
-      <w:r>
-        <w:rPr>
-          <w:noProof/>
-          <w:webHidden/>
-        </w:rPr>
-        <w:fldChar w:fldCharType="end"/>
-      </w:r>
-      <w:r>
-        <w:rPr>
-          <w:rStyle w:val="Hyperlink"/>
-          <w:noProof/>
-        </w:rPr>
-        <w:fldChar w:fldCharType="end"/>
-      </w:r>
+      <w:hyperlink w:anchor="_Toc536113276" w:history="1">
+        <w:r>
+          <w:rPr>
+            <w:rStyle w:val="Hyperlink"/>
+            <w:noProof/>
+          </w:rPr>
+          <w:t>Anonymous Types</w:t>
+        </w:r>
+        <w:r>
+          <w:rPr>
+            <w:noProof/>
+            <w:webHidden/>
+          </w:rPr>
+          <w:tab/>
+        </w:r>
+        <w:r>
+          <w:rPr>
+            <w:noProof/>
+            <w:webHidden/>
+          </w:rPr>
+          <w:fldChar w:fldCharType="begin"/>
+        </w:r>
+        <w:r>
+          <w:rPr>
+            <w:noProof/>
+            <w:webHidden/>
+          </w:rPr>
+          <w:instrText xml:space="preserve"> PAGEREF _Toc536113276 \h </w:instrText>
+        </w:r>
+        <w:r>
+          <w:rPr>
+            <w:noProof/>
+            <w:webHidden/>
+          </w:rPr>
+        </w:r>
+        <w:r>
+          <w:rPr>
+            <w:noProof/>
+            <w:webHidden/>
+          </w:rPr>
+          <w:fldChar w:fldCharType="separate"/>
+        </w:r>
+        <w:r>
+          <w:rPr>
+            <w:noProof/>
+            <w:webHidden/>
+          </w:rPr>
+          <w:t>20</w:t>
+        </w:r>
+        <w:r>
+          <w:rPr>
+            <w:noProof/>
+            <w:webHidden/>
+          </w:rPr>
+          <w:fldChar w:fldCharType="end"/>
+        </w:r>
+      </w:hyperlink>
     </w:p>
     <w:p>
       <w:pPr>
@@ -1758,12 +1666,12 @@
         <w:pStyle w:val="Overskrift1"/>
         <w:ind w:left="0"/>
       </w:pPr>
-      <w:bookmarkStart w:id="2" w:name="_Toc536113269"/>
+      <w:bookmarkStart w:id="1" w:name="_Toc536113269"/>
       <w:r>
         <w:lastRenderedPageBreak/>
         <w:t>Introduction</w:t>
       </w:r>
-      <w:bookmarkEnd w:id="2"/>
+      <w:bookmarkEnd w:id="1"/>
     </w:p>
     <w:p>
       <w:pPr>
@@ -2318,12 +2226,12 @@
         <w:pStyle w:val="Overskrift1"/>
         <w:ind w:left="0"/>
       </w:pPr>
-      <w:bookmarkStart w:id="3" w:name="_Toc536113270"/>
+      <w:bookmarkStart w:id="2" w:name="_Toc536113270"/>
       <w:r>
         <w:lastRenderedPageBreak/>
         <w:t>Indexers</w:t>
       </w:r>
-      <w:bookmarkEnd w:id="3"/>
+      <w:bookmarkEnd w:id="2"/>
     </w:p>
     <w:p>
       <w:pPr>
@@ -2413,6 +2321,8 @@
           <w:color w:val="000000"/>
         </w:rPr>
       </w:pPr>
+      <w:bookmarkStart w:id="3" w:name="OLE_LINK15"/>
+      <w:bookmarkStart w:id="4" w:name="OLE_LINK16"/>
       <w:r>
         <w:rPr>
           <w:rFonts w:ascii="Consolas" w:hAnsi="Consolas" w:cs="Consolas"/>
@@ -3285,6 +3195,8 @@
         <w:t>}</w:t>
       </w:r>
     </w:p>
+    <w:bookmarkEnd w:id="3"/>
+    <w:bookmarkEnd w:id="4"/>
     <w:p>
       <w:pPr>
         <w:rPr>
@@ -4620,6 +4532,8 @@
           <w:color w:val="000000"/>
         </w:rPr>
       </w:pPr>
+      <w:bookmarkStart w:id="5" w:name="OLE_LINK17"/>
+      <w:bookmarkStart w:id="6" w:name="OLE_LINK18"/>
       <w:r>
         <w:rPr>
           <w:rFonts w:ascii="Consolas" w:hAnsi="Consolas" w:cs="Consolas"/>
@@ -4799,6 +4713,8 @@
         <w:t>}</w:t>
       </w:r>
     </w:p>
+    <w:bookmarkEnd w:id="5"/>
+    <w:bookmarkEnd w:id="6"/>
     <w:p>
       <w:pPr>
         <w:rPr>
@@ -6190,12 +6106,12 @@
         <w:pStyle w:val="Overskrift1"/>
         <w:ind w:left="0"/>
       </w:pPr>
-      <w:bookmarkStart w:id="4" w:name="_Toc536113271"/>
+      <w:bookmarkStart w:id="7" w:name="_Toc536113271"/>
       <w:r>
         <w:lastRenderedPageBreak/>
         <w:t>Making a Class Enumerable</w:t>
       </w:r>
-      <w:bookmarkEnd w:id="4"/>
+      <w:bookmarkEnd w:id="7"/>
     </w:p>
     <w:p>
       <w:pPr>
@@ -7096,6 +7012,8 @@
           <w:color w:val="000000"/>
         </w:rPr>
       </w:pPr>
+      <w:bookmarkStart w:id="8" w:name="OLE_LINK46"/>
+      <w:bookmarkStart w:id="9" w:name="OLE_LINK47"/>
       <w:r>
         <w:rPr>
           <w:rFonts w:ascii="Consolas" w:hAnsi="Consolas" w:cs="Consolas"/>
@@ -7285,6 +7203,8 @@
         <w:t>.ToList();</w:t>
       </w:r>
     </w:p>
+    <w:bookmarkEnd w:id="8"/>
+    <w:bookmarkEnd w:id="9"/>
     <w:p>
       <w:pPr>
         <w:rPr>
@@ -7795,7 +7715,14 @@
           <w:sz w:val="28"/>
           <w:szCs w:val="28"/>
         </w:rPr>
-        <w:t xml:space="preserve"> The work “returned” has to be used carefully here. Consider this somewhat useless </w:t>
+        <w:t xml:space="preserve"> The word</w:t>
+      </w:r>
+      <w:r>
+        <w:rPr>
+          <w:sz w:val="28"/>
+          <w:szCs w:val="28"/>
+        </w:rPr>
+        <w:t xml:space="preserve"> “returned” has to be used carefully here. Consider this somewhat useless </w:t>
       </w:r>
       <w:r>
         <w:rPr>
@@ -8459,6 +8386,8 @@
         </w:rPr>
         <w:t xml:space="preserve"> class must implement the interface </w:t>
       </w:r>
+      <w:bookmarkStart w:id="10" w:name="OLE_LINK19"/>
+      <w:bookmarkStart w:id="11" w:name="OLE_LINK20"/>
       <w:r>
         <w:rPr>
           <w:b/>
@@ -8488,7 +8417,16 @@
           <w:sz w:val="28"/>
           <w:szCs w:val="28"/>
         </w:rPr>
-        <w:t xml:space="preserve">. If we add this to the </w:t>
+        <w:t xml:space="preserve">. </w:t>
+      </w:r>
+      <w:bookmarkEnd w:id="10"/>
+      <w:bookmarkEnd w:id="11"/>
+      <w:r>
+        <w:rPr>
+          <w:sz w:val="28"/>
+          <w:szCs w:val="28"/>
+        </w:rPr>
+        <w:t xml:space="preserve">If we add this to the </w:t>
       </w:r>
       <w:r>
         <w:rPr>
@@ -9774,6 +9712,8 @@
           <w:color w:val="000000"/>
         </w:rPr>
       </w:pPr>
+      <w:bookmarkStart w:id="12" w:name="OLE_LINK21"/>
+      <w:bookmarkStart w:id="13" w:name="OLE_LINK22"/>
       <w:r>
         <w:rPr>
           <w:rFonts w:ascii="Consolas" w:hAnsi="Consolas" w:cs="Consolas"/>
@@ -10055,6 +9995,8 @@
         <w:t>}</w:t>
       </w:r>
     </w:p>
+    <w:bookmarkEnd w:id="12"/>
+    <w:bookmarkEnd w:id="13"/>
     <w:p>
       <w:pPr>
         <w:keepNext/>
@@ -10216,6 +10158,8 @@
           <w:color w:val="000000"/>
         </w:rPr>
       </w:pPr>
+      <w:bookmarkStart w:id="14" w:name="OLE_LINK23"/>
+      <w:bookmarkStart w:id="15" w:name="OLE_LINK24"/>
       <w:r>
         <w:rPr>
           <w:rFonts w:ascii="Consolas" w:hAnsi="Consolas" w:cs="Consolas"/>
@@ -10381,6 +10325,8 @@
         <w:t>}</w:t>
       </w:r>
     </w:p>
+    <w:bookmarkEnd w:id="14"/>
+    <w:bookmarkEnd w:id="15"/>
     <w:p>
       <w:pPr>
         <w:rPr>
@@ -10521,12 +10467,12 @@
         <w:pStyle w:val="Overskrift1"/>
         <w:ind w:left="0"/>
       </w:pPr>
-      <w:bookmarkStart w:id="5" w:name="_Toc536113272"/>
+      <w:bookmarkStart w:id="16" w:name="_Toc536113272"/>
       <w:r>
         <w:lastRenderedPageBreak/>
         <w:t>Operator Overloading</w:t>
       </w:r>
-      <w:bookmarkEnd w:id="5"/>
+      <w:bookmarkEnd w:id="16"/>
     </w:p>
     <w:p>
       <w:pPr>
@@ -11606,6 +11552,8 @@
           <w:color w:val="000000"/>
         </w:rPr>
       </w:pPr>
+      <w:bookmarkStart w:id="17" w:name="OLE_LINK25"/>
+      <w:bookmarkStart w:id="18" w:name="OLE_LINK26"/>
       <w:r>
         <w:rPr>
           <w:rFonts w:ascii="Consolas" w:hAnsi="Consolas" w:cs="Consolas"/>
@@ -12235,6 +12183,8 @@
         <w:t>}</w:t>
       </w:r>
     </w:p>
+    <w:bookmarkEnd w:id="17"/>
+    <w:bookmarkEnd w:id="18"/>
     <w:p>
       <w:pPr>
         <w:widowControl/>
@@ -12291,6 +12241,8 @@
           <w:color w:val="000000"/>
         </w:rPr>
       </w:pPr>
+      <w:bookmarkStart w:id="19" w:name="OLE_LINK48"/>
+      <w:bookmarkStart w:id="20" w:name="OLE_LINK49"/>
       <w:r>
         <w:rPr>
           <w:rFonts w:ascii="Consolas" w:hAnsi="Consolas" w:cs="Consolas"/>
@@ -12451,6 +12403,8 @@
         <w:t>// NB: Not valid code (yet...)</w:t>
       </w:r>
     </w:p>
+    <w:bookmarkEnd w:id="19"/>
+    <w:bookmarkEnd w:id="20"/>
     <w:p>
       <w:pPr>
         <w:widowControl/>
@@ -12589,7 +12543,7 @@
         <w:pStyle w:val="Overskrift2"/>
         <w:ind w:left="0"/>
       </w:pPr>
-      <w:bookmarkStart w:id="6" w:name="_Toc536113273"/>
+      <w:bookmarkStart w:id="21" w:name="_Toc536113273"/>
       <w:r>
         <w:t xml:space="preserve">Defining arithmetic </w:t>
       </w:r>
@@ -12599,7 +12553,7 @@
       <w:r>
         <w:t>s</w:t>
       </w:r>
-      <w:bookmarkEnd w:id="6"/>
+      <w:bookmarkEnd w:id="21"/>
     </w:p>
     <w:p>
       <w:pPr>
@@ -13646,6 +13600,8 @@
           <w:szCs w:val="28"/>
         </w:rPr>
       </w:pPr>
+      <w:bookmarkStart w:id="22" w:name="OLE_LINK27"/>
+      <w:bookmarkStart w:id="23" w:name="OLE_LINK28"/>
     </w:p>
     <w:p>
       <w:pPr>
@@ -13926,6 +13882,8 @@
         <w:t>}</w:t>
       </w:r>
     </w:p>
+    <w:bookmarkEnd w:id="22"/>
+    <w:bookmarkEnd w:id="23"/>
     <w:p>
       <w:pPr>
         <w:widowControl/>
@@ -14402,6 +14360,8 @@
           <w:color w:val="000000"/>
         </w:rPr>
       </w:pPr>
+      <w:bookmarkStart w:id="24" w:name="OLE_LINK29"/>
+      <w:bookmarkStart w:id="25" w:name="OLE_LINK30"/>
       <w:r>
         <w:rPr>
           <w:rFonts w:ascii="Consolas" w:hAnsi="Consolas" w:cs="Consolas"/>
@@ -14649,6 +14609,8 @@
         <w:t>}</w:t>
       </w:r>
     </w:p>
+    <w:bookmarkEnd w:id="24"/>
+    <w:bookmarkEnd w:id="25"/>
     <w:p>
       <w:pPr>
         <w:widowControl/>
@@ -14705,6 +14667,8 @@
           <w:color w:val="000000"/>
         </w:rPr>
       </w:pPr>
+      <w:bookmarkStart w:id="26" w:name="OLE_LINK50"/>
+      <w:bookmarkStart w:id="27" w:name="OLE_LINK51"/>
       <w:r>
         <w:rPr>
           <w:rFonts w:ascii="Consolas" w:hAnsi="Consolas" w:cs="Consolas"/>
@@ -14782,6 +14746,8 @@
         <w:t>// Error</w:t>
       </w:r>
     </w:p>
+    <w:bookmarkEnd w:id="26"/>
+    <w:bookmarkEnd w:id="27"/>
     <w:p>
       <w:pPr>
         <w:widowControl/>
@@ -14962,6 +14928,8 @@
           <w:color w:val="000000"/>
         </w:rPr>
       </w:pPr>
+      <w:bookmarkStart w:id="28" w:name="OLE_LINK31"/>
+      <w:bookmarkStart w:id="29" w:name="OLE_LINK32"/>
       <w:r>
         <w:rPr>
           <w:rFonts w:ascii="Consolas" w:hAnsi="Consolas" w:cs="Consolas"/>
@@ -15025,14 +14993,6 @@
           <w:color w:val="000000"/>
         </w:rPr>
         <w:t xml:space="preserve"> *(</w:t>
-      </w:r>
-      <w:r>
-        <w:rPr>
-          <w:rFonts w:ascii="Consolas" w:hAnsi="Consolas" w:cs="Consolas"/>
-          <w:b/>
-          <w:color w:val="2B91AF"/>
-        </w:rPr>
-        <w:t xml:space="preserve"> </w:t>
       </w:r>
       <w:r>
         <w:rPr>
@@ -15147,6 +15107,8 @@
         <w:t>}</w:t>
       </w:r>
     </w:p>
+    <w:bookmarkEnd w:id="28"/>
+    <w:bookmarkEnd w:id="29"/>
     <w:p>
       <w:pPr>
         <w:widowControl/>
@@ -15410,6 +15372,8 @@
           <w:color w:val="000000"/>
         </w:rPr>
       </w:pPr>
+      <w:bookmarkStart w:id="30" w:name="OLE_LINK33"/>
+      <w:bookmarkStart w:id="31" w:name="OLE_LINK34"/>
       <w:r>
         <w:rPr>
           <w:rFonts w:ascii="Consolas" w:hAnsi="Consolas" w:cs="Consolas"/>
@@ -15587,6 +15551,8 @@
         <w:t>}</w:t>
       </w:r>
     </w:p>
+    <w:bookmarkEnd w:id="30"/>
+    <w:bookmarkEnd w:id="31"/>
     <w:p>
       <w:pPr>
         <w:widowControl/>
@@ -15778,11 +15744,11 @@
         <w:pStyle w:val="Overskrift2"/>
         <w:ind w:left="0"/>
       </w:pPr>
-      <w:bookmarkStart w:id="7" w:name="_Toc536113274"/>
+      <w:bookmarkStart w:id="32" w:name="_Toc536113274"/>
       <w:r>
         <w:t>Defining comparison operator overloads</w:t>
       </w:r>
-      <w:bookmarkEnd w:id="7"/>
+      <w:bookmarkEnd w:id="32"/>
     </w:p>
     <w:p>
       <w:pPr>
@@ -15967,6 +15933,8 @@
           <w:color w:val="000000"/>
         </w:rPr>
       </w:pPr>
+      <w:bookmarkStart w:id="33" w:name="OLE_LINK35"/>
+      <w:bookmarkStart w:id="34" w:name="OLE_LINK36"/>
       <w:r>
         <w:rPr>
           <w:rFonts w:ascii="Consolas" w:hAnsi="Consolas" w:cs="Consolas"/>
@@ -16088,6 +16056,8 @@
         <w:t>}</w:t>
       </w:r>
     </w:p>
+    <w:bookmarkEnd w:id="33"/>
+    <w:bookmarkEnd w:id="34"/>
     <w:p>
       <w:pPr>
         <w:widowControl/>
@@ -16159,6 +16129,8 @@
           <w:color w:val="000000"/>
         </w:rPr>
       </w:pPr>
+      <w:bookmarkStart w:id="35" w:name="OLE_LINK37"/>
+      <w:bookmarkStart w:id="36" w:name="OLE_LINK38"/>
       <w:r>
         <w:rPr>
           <w:rFonts w:ascii="Consolas" w:hAnsi="Consolas" w:cs="Consolas"/>
@@ -16344,6 +16316,8 @@
         <w:t>}</w:t>
       </w:r>
     </w:p>
+    <w:bookmarkEnd w:id="35"/>
+    <w:bookmarkEnd w:id="36"/>
     <w:p>
       <w:pPr>
         <w:widowControl/>
@@ -16446,6 +16420,8 @@
           <w:color w:val="000000"/>
         </w:rPr>
       </w:pPr>
+      <w:bookmarkStart w:id="37" w:name="OLE_LINK39"/>
+      <w:bookmarkStart w:id="38" w:name="OLE_LINK40"/>
       <w:r>
         <w:rPr>
           <w:rFonts w:ascii="Consolas" w:hAnsi="Consolas" w:cs="Consolas"/>
@@ -16647,6 +16623,8 @@
         <w:t>}</w:t>
       </w:r>
     </w:p>
+    <w:bookmarkEnd w:id="37"/>
+    <w:bookmarkEnd w:id="38"/>
     <w:p>
       <w:pPr>
         <w:widowControl/>
@@ -16716,6 +16694,8 @@
           <w:b/>
         </w:rPr>
       </w:pPr>
+      <w:bookmarkStart w:id="39" w:name="OLE_LINK52"/>
+      <w:bookmarkStart w:id="40" w:name="OLE_LINK53"/>
       <w:r>
         <w:rPr>
           <w:rFonts w:ascii="Consolas" w:hAnsi="Consolas" w:cs="Consolas"/>
@@ -16733,6 +16713,8 @@
         <w:t xml:space="preserve"> aVSb = timeA &lt;= timeB;</w:t>
       </w:r>
     </w:p>
+    <w:bookmarkEnd w:id="39"/>
+    <w:bookmarkEnd w:id="40"/>
     <w:p>
       <w:pPr>
         <w:widowControl/>
@@ -16925,6 +16907,8 @@
           <w:color w:val="000000"/>
         </w:rPr>
       </w:pPr>
+      <w:bookmarkStart w:id="41" w:name="OLE_LINK54"/>
+      <w:bookmarkStart w:id="42" w:name="OLE_LINK55"/>
       <w:r>
         <w:rPr>
           <w:rFonts w:ascii="Consolas" w:hAnsi="Consolas" w:cs="Consolas"/>
@@ -17112,6 +17096,8 @@
         <w:t>);</w:t>
       </w:r>
     </w:p>
+    <w:bookmarkEnd w:id="41"/>
+    <w:bookmarkEnd w:id="42"/>
     <w:p>
       <w:pPr>
         <w:widowControl/>
@@ -18291,6 +18277,9 @@
           <w:b/>
         </w:rPr>
       </w:pPr>
+      <w:bookmarkStart w:id="43" w:name="OLE_LINK56"/>
+      <w:bookmarkStart w:id="44" w:name="OLE_LINK57"/>
+      <w:bookmarkStart w:id="45" w:name="_GoBack"/>
       <w:r>
         <w:rPr>
           <w:rFonts w:ascii="Consolas" w:hAnsi="Consolas" w:cs="Consolas"/>
@@ -18357,6 +18346,9 @@
         <w:t>)</w:t>
       </w:r>
     </w:p>
+    <w:bookmarkEnd w:id="43"/>
+    <w:bookmarkEnd w:id="44"/>
+    <w:bookmarkEnd w:id="45"/>
     <w:p>
       <w:pPr>
         <w:widowControl/>
@@ -18880,8 +18872,9 @@
           <w:color w:val="000000"/>
         </w:rPr>
       </w:pPr>
-      <w:bookmarkStart w:id="8" w:name="OLE_LINK1"/>
-      <w:bookmarkStart w:id="9" w:name="OLE_LINK2"/>
+      <w:bookmarkStart w:id="46" w:name="OLE_LINK1"/>
+      <w:bookmarkStart w:id="47" w:name="OLE_LINK2"/>
+      <w:bookmarkStart w:id="48" w:name="OLE_LINK41"/>
       <w:r>
         <w:rPr>
           <w:rFonts w:ascii="Consolas" w:hAnsi="Consolas" w:cs="Consolas"/>
@@ -19257,8 +19250,9 @@
         <w:t>}</w:t>
       </w:r>
     </w:p>
-    <w:bookmarkEnd w:id="8"/>
-    <w:bookmarkEnd w:id="9"/>
+    <w:bookmarkEnd w:id="46"/>
+    <w:bookmarkEnd w:id="47"/>
+    <w:bookmarkEnd w:id="48"/>
     <w:p>
       <w:pPr>
         <w:widowControl/>
@@ -19413,6 +19407,8 @@
           <w:color w:val="000000"/>
         </w:rPr>
       </w:pPr>
+      <w:bookmarkStart w:id="49" w:name="OLE_LINK42"/>
+      <w:bookmarkStart w:id="50" w:name="OLE_LINK43"/>
       <w:r>
         <w:rPr>
           <w:rFonts w:ascii="Consolas" w:hAnsi="Consolas" w:cs="Consolas"/>
@@ -19503,7 +19499,15 @@
           <w:b/>
           <w:color w:val="0000FF"/>
         </w:rPr>
-        <w:t>Unchecked</w:t>
+        <w:t>u</w:t>
+      </w:r>
+      <w:r>
+        <w:rPr>
+          <w:rFonts w:ascii="Consolas" w:hAnsi="Consolas" w:cs="Consolas"/>
+          <w:b/>
+          <w:color w:val="0000FF"/>
+        </w:rPr>
+        <w:t>nchecked</w:t>
       </w:r>
       <w:r>
         <w:rPr>
@@ -19591,6 +19595,8 @@
         <w:t>}</w:t>
       </w:r>
     </w:p>
+    <w:bookmarkEnd w:id="49"/>
+    <w:bookmarkEnd w:id="50"/>
     <w:p>
       <w:pPr>
         <w:widowControl/>
@@ -19662,6 +19668,8 @@
           <w:color w:val="000000"/>
         </w:rPr>
       </w:pPr>
+      <w:bookmarkStart w:id="51" w:name="OLE_LINK44"/>
+      <w:bookmarkStart w:id="52" w:name="OLE_LINK45"/>
       <w:r>
         <w:rPr>
           <w:rFonts w:ascii="Consolas" w:hAnsi="Consolas" w:cs="Consolas"/>
@@ -19863,6 +19871,8 @@
         <w:t>}</w:t>
       </w:r>
     </w:p>
+    <w:bookmarkEnd w:id="51"/>
+    <w:bookmarkEnd w:id="52"/>
     <w:p>
       <w:pPr>
         <w:widowControl/>
@@ -20521,12 +20531,12 @@
         <w:pStyle w:val="Overskrift1"/>
         <w:ind w:left="0"/>
       </w:pPr>
-      <w:bookmarkStart w:id="10" w:name="_Toc536113275"/>
+      <w:bookmarkStart w:id="53" w:name="_Toc536113275"/>
       <w:r>
         <w:lastRenderedPageBreak/>
         <w:t>Extension Methods</w:t>
       </w:r>
-      <w:bookmarkEnd w:id="10"/>
+      <w:bookmarkEnd w:id="53"/>
     </w:p>
     <w:p>
       <w:pPr>
@@ -22860,11 +22870,11 @@
         <w:pStyle w:val="Overskrift1"/>
         <w:ind w:left="0"/>
       </w:pPr>
-      <w:bookmarkStart w:id="11" w:name="_Toc536113276"/>
+      <w:bookmarkStart w:id="54" w:name="_Toc536113276"/>
       <w:r>
         <w:t>Anonymous Types</w:t>
       </w:r>
-      <w:bookmarkEnd w:id="11"/>
+      <w:bookmarkEnd w:id="54"/>
     </w:p>
     <w:p>
       <w:pPr>
@@ -24788,21 +24798,7 @@
           <w:sz w:val="28"/>
           <w:szCs w:val="28"/>
         </w:rPr>
-        <w:t>an anonymous type</w:t>
-      </w:r>
-      <w:r>
-        <w:rPr>
-          <w:sz w:val="28"/>
-          <w:szCs w:val="28"/>
-        </w:rPr>
-        <w:t>,</w:t>
-      </w:r>
-      <w:r>
-        <w:rPr>
-          <w:sz w:val="28"/>
-          <w:szCs w:val="28"/>
-        </w:rPr>
-        <w:t xml:space="preserve"> so this definition doesn’t reveal any difference. However, the below version of </w:t>
+        <w:t xml:space="preserve">an anonymous type, so this definition doesn’t reveal any difference. However, the below version of </w:t>
       </w:r>
       <w:r>
         <w:rPr>
@@ -24849,8 +24845,8 @@
           <w:color w:val="000000"/>
         </w:rPr>
       </w:pPr>
-      <w:bookmarkStart w:id="12" w:name="OLE_LINK13"/>
-      <w:bookmarkStart w:id="13" w:name="OLE_LINK14"/>
+      <w:bookmarkStart w:id="55" w:name="OLE_LINK13"/>
+      <w:bookmarkStart w:id="56" w:name="OLE_LINK14"/>
       <w:r>
         <w:rPr>
           <w:rFonts w:ascii="Consolas" w:hAnsi="Consolas" w:cs="Consolas"/>
@@ -24966,16 +24962,7 @@
           <w:color w:val="000000"/>
           <w:highlight w:val="yellow"/>
         </w:rPr>
-        <w:t>obj</w:t>
-      </w:r>
-      <w:r>
-        <w:rPr>
-          <w:rFonts w:ascii="Consolas" w:hAnsi="Consolas" w:cs="Consolas"/>
-          <w:b/>
-          <w:color w:val="000000"/>
-          <w:highlight w:val="yellow"/>
-        </w:rPr>
-        <w:t>.LicensePlate</w:t>
+        <w:t>obj.LicensePlate</w:t>
       </w:r>
       <w:r>
         <w:rPr>
@@ -25002,8 +24989,8 @@
         <w:t>}</w:t>
       </w:r>
     </w:p>
-    <w:bookmarkEnd w:id="12"/>
-    <w:bookmarkEnd w:id="13"/>
+    <w:bookmarkEnd w:id="55"/>
+    <w:bookmarkEnd w:id="56"/>
     <w:p>
       <w:pPr>
         <w:rPr>
@@ -25465,11 +25452,11 @@
         <w:pStyle w:val="Overskrift1"/>
         <w:ind w:left="0"/>
       </w:pPr>
-      <w:bookmarkStart w:id="14" w:name="_Toc536113277"/>
+      <w:bookmarkStart w:id="57" w:name="_Toc536113277"/>
       <w:r>
         <w:t>Reflection</w:t>
       </w:r>
-      <w:bookmarkEnd w:id="14"/>
+      <w:bookmarkEnd w:id="57"/>
     </w:p>
     <w:p>
       <w:pPr>
@@ -26433,11 +26420,11 @@
         <w:pStyle w:val="Overskrift2"/>
         <w:ind w:left="0"/>
       </w:pPr>
-      <w:bookmarkStart w:id="15" w:name="_Toc536113278"/>
+      <w:bookmarkStart w:id="58" w:name="_Toc536113278"/>
       <w:r>
         <w:t>The Type class</w:t>
       </w:r>
-      <w:bookmarkEnd w:id="15"/>
+      <w:bookmarkEnd w:id="58"/>
     </w:p>
     <w:p>
       <w:pPr>
@@ -26741,11 +26728,11 @@
         <w:pStyle w:val="Overskrift2"/>
         <w:ind w:left="0"/>
       </w:pPr>
-      <w:bookmarkStart w:id="16" w:name="_Toc536113279"/>
+      <w:bookmarkStart w:id="59" w:name="_Toc536113279"/>
       <w:r>
         <w:t>Reflection at assembly level</w:t>
       </w:r>
-      <w:bookmarkEnd w:id="16"/>
+      <w:bookmarkEnd w:id="59"/>
     </w:p>
     <w:p>
       <w:pPr>
@@ -26849,9 +26836,9 @@
           <w:color w:val="000000"/>
         </w:rPr>
       </w:pPr>
-      <w:bookmarkStart w:id="17" w:name="OLE_LINK10"/>
-      <w:bookmarkStart w:id="18" w:name="OLE_LINK11"/>
-      <w:bookmarkStart w:id="19" w:name="OLE_LINK12"/>
+      <w:bookmarkStart w:id="60" w:name="OLE_LINK10"/>
+      <w:bookmarkStart w:id="61" w:name="OLE_LINK11"/>
+      <w:bookmarkStart w:id="62" w:name="OLE_LINK12"/>
       <w:r>
         <w:rPr>
           <w:rFonts w:ascii="Consolas" w:hAnsi="Consolas" w:cs="Consolas"/>
@@ -27006,9 +26993,9 @@
         <w:t>}</w:t>
       </w:r>
     </w:p>
-    <w:bookmarkEnd w:id="17"/>
-    <w:bookmarkEnd w:id="18"/>
-    <w:bookmarkEnd w:id="19"/>
+    <w:bookmarkEnd w:id="60"/>
+    <w:bookmarkEnd w:id="61"/>
+    <w:bookmarkEnd w:id="62"/>
     <w:p>
       <w:pPr>
         <w:pStyle w:val="Brdtekst"/>
@@ -27035,11 +27022,11 @@
         <w:pStyle w:val="Overskrift2"/>
         <w:ind w:left="0"/>
       </w:pPr>
-      <w:bookmarkStart w:id="20" w:name="_Toc536113280"/>
+      <w:bookmarkStart w:id="63" w:name="_Toc536113280"/>
       <w:r>
         <w:t>The MethodInfo class</w:t>
       </w:r>
-      <w:bookmarkEnd w:id="20"/>
+      <w:bookmarkEnd w:id="63"/>
     </w:p>
     <w:p>
       <w:pPr>
@@ -27115,8 +27102,8 @@
           <w:color w:val="000000"/>
         </w:rPr>
       </w:pPr>
-      <w:bookmarkStart w:id="21" w:name="OLE_LINK5"/>
-      <w:bookmarkStart w:id="22" w:name="OLE_LINK6"/>
+      <w:bookmarkStart w:id="64" w:name="OLE_LINK5"/>
+      <w:bookmarkStart w:id="65" w:name="OLE_LINK6"/>
       <w:r>
         <w:rPr>
           <w:rFonts w:ascii="Consolas" w:hAnsi="Consolas" w:cs="Consolas"/>
@@ -27318,8 +27305,8 @@
         <w:t>}</w:t>
       </w:r>
     </w:p>
-    <w:bookmarkEnd w:id="21"/>
-    <w:bookmarkEnd w:id="22"/>
+    <w:bookmarkEnd w:id="64"/>
+    <w:bookmarkEnd w:id="65"/>
     <w:p>
       <w:pPr>
         <w:pStyle w:val="Brdtekst"/>
@@ -27737,8 +27724,8 @@
         </w:rPr>
         <w:t xml:space="preserve"> miReset = </w:t>
       </w:r>
-      <w:bookmarkStart w:id="23" w:name="OLE_LINK3"/>
-      <w:bookmarkStart w:id="24" w:name="OLE_LINK4"/>
+      <w:bookmarkStart w:id="66" w:name="OLE_LINK3"/>
+      <w:bookmarkStart w:id="67" w:name="OLE_LINK4"/>
       <w:r>
         <w:rPr>
           <w:rFonts w:ascii="Consolas" w:hAnsi="Consolas" w:cs="Consolas"/>
@@ -27800,8 +27787,8 @@
         <w:t>);</w:t>
       </w:r>
     </w:p>
-    <w:bookmarkEnd w:id="23"/>
-    <w:bookmarkEnd w:id="24"/>
+    <w:bookmarkEnd w:id="66"/>
+    <w:bookmarkEnd w:id="67"/>
     <w:p>
       <w:pPr>
         <w:pStyle w:val="Brdtekst"/>
@@ -27987,11 +27974,11 @@
         <w:pStyle w:val="Overskrift2"/>
         <w:ind w:left="0"/>
       </w:pPr>
-      <w:bookmarkStart w:id="25" w:name="_Toc536113281"/>
+      <w:bookmarkStart w:id="68" w:name="_Toc536113281"/>
       <w:r>
         <w:t>Invoking a method found by reflection</w:t>
       </w:r>
-      <w:bookmarkEnd w:id="25"/>
+      <w:bookmarkEnd w:id="68"/>
     </w:p>
     <w:p>
       <w:pPr>
@@ -28139,9 +28126,9 @@
           <w:szCs w:val="22"/>
         </w:rPr>
       </w:pPr>
-      <w:bookmarkStart w:id="26" w:name="OLE_LINK7"/>
-      <w:bookmarkStart w:id="27" w:name="OLE_LINK8"/>
-      <w:bookmarkStart w:id="28" w:name="OLE_LINK9"/>
+      <w:bookmarkStart w:id="69" w:name="OLE_LINK7"/>
+      <w:bookmarkStart w:id="70" w:name="OLE_LINK8"/>
+      <w:bookmarkStart w:id="71" w:name="OLE_LINK9"/>
       <w:r>
         <w:rPr>
           <w:rFonts w:ascii="Consolas" w:hAnsi="Consolas" w:cs="Consolas"/>
@@ -28183,9 +28170,9 @@
         <w:t>.CreateInstance(miReset.DeclaringType);</w:t>
       </w:r>
     </w:p>
-    <w:bookmarkEnd w:id="26"/>
-    <w:bookmarkEnd w:id="27"/>
-    <w:bookmarkEnd w:id="28"/>
+    <w:bookmarkEnd w:id="69"/>
+    <w:bookmarkEnd w:id="70"/>
+    <w:bookmarkEnd w:id="71"/>
     <w:p>
       <w:pPr>
         <w:pStyle w:val="Brdtekst"/>
@@ -28716,12 +28703,12 @@
         <w:pStyle w:val="Overskrift1"/>
         <w:ind w:left="0"/>
       </w:pPr>
-      <w:bookmarkStart w:id="29" w:name="_Toc536113282"/>
+      <w:bookmarkStart w:id="72" w:name="_Toc536113282"/>
       <w:r>
         <w:lastRenderedPageBreak/>
         <w:t>Exercises</w:t>
       </w:r>
-      <w:bookmarkEnd w:id="29"/>
+      <w:bookmarkEnd w:id="72"/>
     </w:p>
     <w:p>
       <w:pPr>
@@ -28813,8 +28800,8 @@
                 <w:lang w:eastAsia="da-DK"/>
               </w:rPr>
             </w:pPr>
-            <w:bookmarkStart w:id="30" w:name="_Toc510676446"/>
-            <w:bookmarkStart w:id="31" w:name="_Toc536113283"/>
+            <w:bookmarkStart w:id="73" w:name="_Toc510676446"/>
+            <w:bookmarkStart w:id="74" w:name="_Toc536113283"/>
             <w:r>
               <w:rPr>
                 <w:lang w:eastAsia="da-DK"/>
@@ -28827,14 +28814,14 @@
               </w:rPr>
               <w:t>.</w:t>
             </w:r>
-            <w:bookmarkEnd w:id="30"/>
+            <w:bookmarkEnd w:id="73"/>
             <w:r>
               <w:rPr>
                 <w:lang w:eastAsia="da-DK"/>
               </w:rPr>
               <w:t>1</w:t>
             </w:r>
-            <w:bookmarkEnd w:id="31"/>
+            <w:bookmarkEnd w:id="74"/>
           </w:p>
           <w:p>
             <w:pPr>
@@ -29537,7 +29524,40 @@
                 <w:color w:val="00000A"/>
                 <w:lang w:eastAsia="da-DK"/>
               </w:rPr>
-              <w:t xml:space="preserve"> class. Note that the type of the two properties referring to catalog objects is set to </w:t>
+              <w:t xml:space="preserve"> class</w:t>
+            </w:r>
+            <w:r>
+              <w:rPr>
+                <w:rFonts w:ascii="Calibri" w:eastAsia="Times New Roman" w:hAnsi="Calibri" w:cs="Times New Roman"/>
+                <w:color w:val="00000A"/>
+                <w:lang w:eastAsia="da-DK"/>
+              </w:rPr>
+              <w:t xml:space="preserve"> in the </w:t>
+            </w:r>
+            <w:r>
+              <w:rPr>
+                <w:rFonts w:ascii="Calibri" w:eastAsia="Times New Roman" w:hAnsi="Calibri" w:cs="Times New Roman"/>
+                <w:b/>
+                <w:color w:val="00000A"/>
+                <w:lang w:eastAsia="da-DK"/>
+              </w:rPr>
+              <w:t>Model</w:t>
+            </w:r>
+            <w:r>
+              <w:rPr>
+                <w:rFonts w:ascii="Calibri" w:eastAsia="Times New Roman" w:hAnsi="Calibri" w:cs="Times New Roman"/>
+                <w:color w:val="00000A"/>
+                <w:lang w:eastAsia="da-DK"/>
+              </w:rPr>
+              <w:t xml:space="preserve"> folder</w:t>
+            </w:r>
+            <w:r>
+              <w:rPr>
+                <w:rFonts w:ascii="Calibri" w:eastAsia="Times New Roman" w:hAnsi="Calibri" w:cs="Times New Roman"/>
+                <w:color w:val="00000A"/>
+                <w:lang w:eastAsia="da-DK"/>
+              </w:rPr>
+              <w:t xml:space="preserve">. Note that the type of the two properties referring to catalog objects is set to </w:t>
             </w:r>
             <w:r>
               <w:rPr>
@@ -29759,7 +29779,40 @@
                 <w:color w:val="00000A"/>
                 <w:lang w:eastAsia="da-DK"/>
               </w:rPr>
-              <w:t xml:space="preserve"> class, change the type of the two properties to </w:t>
+              <w:t xml:space="preserve"> class</w:t>
+            </w:r>
+            <w:r>
+              <w:rPr>
+                <w:rFonts w:ascii="Calibri" w:eastAsia="Times New Roman" w:hAnsi="Calibri" w:cs="Times New Roman"/>
+                <w:color w:val="00000A"/>
+                <w:lang w:eastAsia="da-DK"/>
+              </w:rPr>
+              <w:t xml:space="preserve"> in the </w:t>
+            </w:r>
+            <w:r>
+              <w:rPr>
+                <w:rFonts w:ascii="Calibri" w:eastAsia="Times New Roman" w:hAnsi="Calibri" w:cs="Times New Roman"/>
+                <w:b/>
+                <w:color w:val="00000A"/>
+                <w:lang w:eastAsia="da-DK"/>
+              </w:rPr>
+              <w:t>Model</w:t>
+            </w:r>
+            <w:r>
+              <w:rPr>
+                <w:rFonts w:ascii="Calibri" w:eastAsia="Times New Roman" w:hAnsi="Calibri" w:cs="Times New Roman"/>
+                <w:color w:val="00000A"/>
+                <w:lang w:eastAsia="da-DK"/>
+              </w:rPr>
+              <w:t xml:space="preserve"> folder</w:t>
+            </w:r>
+            <w:r>
+              <w:rPr>
+                <w:rFonts w:ascii="Calibri" w:eastAsia="Times New Roman" w:hAnsi="Calibri" w:cs="Times New Roman"/>
+                <w:color w:val="00000A"/>
+                <w:lang w:eastAsia="da-DK"/>
+              </w:rPr>
+              <w:t xml:space="preserve">, change the type of the two properties to </w:t>
             </w:r>
             <w:r>
               <w:rPr>
@@ -30099,7 +30152,7 @@
                 <w:lang w:eastAsia="da-DK"/>
               </w:rPr>
             </w:pPr>
-            <w:bookmarkStart w:id="32" w:name="_Toc536113284"/>
+            <w:bookmarkStart w:id="75" w:name="_Toc536113284"/>
             <w:r>
               <w:rPr>
                 <w:lang w:eastAsia="da-DK"/>
@@ -30118,7 +30171,7 @@
               </w:rPr>
               <w:t>2</w:t>
             </w:r>
-            <w:bookmarkEnd w:id="32"/>
+            <w:bookmarkEnd w:id="75"/>
           </w:p>
           <w:p>
             <w:pPr>
@@ -30877,7 +30930,24 @@
                 <w:color w:val="00000A"/>
                 <w:lang w:eastAsia="da-DK"/>
               </w:rPr>
-              <w:t>. It contains a small test of equality. Before running the test, consider what you would expect the result to be. Now run the test. Did it produce what you expected? What would it take to get the second case to produce True (Hint: you can also overload the ==  and != operators)?</w:t>
+              <w:t xml:space="preserve">. It contains a small test of equality. Before running the test, consider what you would expect the result to be. Now run the test. Did it produce what you expected? What would it take to get the second case to produce </w:t>
+            </w:r>
+            <w:r>
+              <w:rPr>
+                <w:rFonts w:ascii="Calibri" w:eastAsia="Times New Roman" w:hAnsi="Calibri" w:cs="Times New Roman"/>
+                <w:b/>
+                <w:color w:val="00000A"/>
+                <w:lang w:eastAsia="da-DK"/>
+              </w:rPr>
+              <w:t>True</w:t>
+            </w:r>
+            <w:r>
+              <w:rPr>
+                <w:rFonts w:ascii="Calibri" w:eastAsia="Times New Roman" w:hAnsi="Calibri" w:cs="Times New Roman"/>
+                <w:color w:val="00000A"/>
+                <w:lang w:eastAsia="da-DK"/>
+              </w:rPr>
+              <w:t xml:space="preserve"> (Hint: you can also overload the ==  and != operators)?</w:t>
             </w:r>
           </w:p>
           <w:p>
@@ -30996,7 +31066,7 @@
                 <w:lang w:eastAsia="da-DK"/>
               </w:rPr>
             </w:pPr>
-            <w:bookmarkStart w:id="33" w:name="_Toc536113285"/>
+            <w:bookmarkStart w:id="76" w:name="_Toc536113285"/>
             <w:r>
               <w:rPr>
                 <w:lang w:eastAsia="da-DK"/>
@@ -31015,7 +31085,7 @@
               </w:rPr>
               <w:t>3</w:t>
             </w:r>
-            <w:bookmarkEnd w:id="33"/>
+            <w:bookmarkEnd w:id="76"/>
           </w:p>
           <w:p>
             <w:pPr>
@@ -32094,7 +32164,7 @@
                 <w:lang w:eastAsia="da-DK"/>
               </w:rPr>
             </w:pPr>
-            <w:bookmarkStart w:id="34" w:name="_Toc536113286"/>
+            <w:bookmarkStart w:id="77" w:name="_Toc536113286"/>
             <w:r>
               <w:rPr>
                 <w:lang w:eastAsia="da-DK"/>
@@ -32113,7 +32183,7 @@
               </w:rPr>
               <w:t>4</w:t>
             </w:r>
-            <w:bookmarkEnd w:id="34"/>
+            <w:bookmarkEnd w:id="77"/>
           </w:p>
           <w:p>
             <w:pPr>
@@ -33122,7 +33192,7 @@
                 <w:lang w:eastAsia="da-DK"/>
               </w:rPr>
             </w:pPr>
-            <w:bookmarkStart w:id="35" w:name="_Toc536113287"/>
+            <w:bookmarkStart w:id="78" w:name="_Toc536113287"/>
             <w:r>
               <w:rPr>
                 <w:lang w:eastAsia="da-DK"/>
@@ -33141,7 +33211,7 @@
               </w:rPr>
               <w:t>5</w:t>
             </w:r>
-            <w:bookmarkEnd w:id="35"/>
+            <w:bookmarkEnd w:id="78"/>
           </w:p>
           <w:p>
             <w:pPr>
@@ -36213,7 +36283,7 @@
             <w:noProof/>
             <w:lang w:val="da-DK"/>
           </w:rPr>
-          <w:t>20</w:t>
+          <w:t>28</w:t>
         </w:r>
         <w:r>
           <w:fldChar w:fldCharType="end"/>
@@ -40832,7 +40902,7 @@
 </file>
 
 <file path=customXml/itemProps2.xml><?xml version="1.0" encoding="utf-8"?>
-<ds:datastoreItem xmlns:ds="http://schemas.openxmlformats.org/officeDocument/2006/customXml" ds:itemID="{64CB874D-76B2-4CB1-B1D0-B0A1AEECFDC1}">
+<ds:datastoreItem xmlns:ds="http://schemas.openxmlformats.org/officeDocument/2006/customXml" ds:itemID="{57A3066A-C73E-4183-8304-7365E5067186}">
   <ds:schemaRefs>
     <ds:schemaRef ds:uri="http://schemas.openxmlformats.org/officeDocument/2006/bibliography"/>
   </ds:schemaRefs>

</xml_diff>